<commit_message>
added option to send material via email
</commit_message>
<xml_diff>
--- a/פרויקט סיום/תיק הפרויקט המלא - BCademy.docx
+++ b/פרויקט סיום/תיק הפרויקט המלא - BCademy.docx
@@ -19,7 +19,25 @@
           <w:szCs w:val="40"/>
           <w:rtl/>
         </w:rPr>
-        <w:t xml:space="preserve">תיק פרויקט בסייבר – </w:t>
+        <w:t xml:space="preserve">תיק פרויקט </w:t>
+      </w:r>
+      <w:r>
+        <w:rPr>
+          <w:rFonts w:ascii="Segoe UI Semilight" w:hAnsi="Segoe UI Semilight" w:cs="Segoe UI Semilight" w:hint="cs"/>
+          <w:sz w:val="40"/>
+          <w:szCs w:val="40"/>
+          <w:rtl/>
+        </w:rPr>
+        <w:t>גמר במגמת סייבר</w:t>
+      </w:r>
+      <w:r>
+        <w:rPr>
+          <w:rFonts w:ascii="Segoe UI Semilight" w:hAnsi="Segoe UI Semilight" w:cs="Segoe UI Semilight"/>
+          <w:sz w:val="40"/>
+          <w:szCs w:val="40"/>
+          <w:rtl/>
+        </w:rPr>
+        <w:t xml:space="preserve"> – </w:t>
       </w:r>
     </w:p>
     <w:p>
@@ -294,45 +312,46 @@
           <w:szCs w:val="28"/>
           <w:rtl/>
         </w:rPr>
-        <w:t>שם המגיש: גפן חג'ג'</w:t>
-      </w:r>
-      <w:r>
-        <w:rPr>
-          <w:rFonts w:ascii="Segoe UI Semilight" w:hAnsi="Segoe UI Semilight" w:cs="Segoe UI Semilight"/>
+        <w:t>שם המגיש: גפ</w:t>
+      </w:r>
+      <w:bookmarkStart w:id="0" w:name="_GoBack"/>
+      <w:bookmarkEnd w:id="0"/>
+      <w:r>
+        <w:rPr>
+          <w:rFonts w:ascii="Segoe UI Semilight" w:hAnsi="Segoe UI Semilight" w:cs="Segoe UI Semilight" w:hint="cs"/>
           <w:sz w:val="28"/>
           <w:szCs w:val="28"/>
           <w:rtl/>
         </w:rPr>
-        <w:br/>
-      </w:r>
-      <w:r>
-        <w:rPr>
-          <w:rFonts w:ascii="Segoe UI Semilight" w:hAnsi="Segoe UI Semilight" w:cs="Segoe UI Semilight" w:hint="cs"/>
+        <w:t>ן חג'ג'</w:t>
+      </w:r>
+      <w:r>
+        <w:rPr>
+          <w:rFonts w:ascii="Segoe UI Semilight" w:hAnsi="Segoe UI Semilight" w:cs="Segoe UI Semilight"/>
           <w:sz w:val="28"/>
           <w:szCs w:val="28"/>
           <w:rtl/>
         </w:rPr>
-        <w:t>ת.ז: 322996323</w:t>
-      </w:r>
-      <w:r>
-        <w:rPr>
-          <w:rFonts w:ascii="Segoe UI Semilight" w:hAnsi="Segoe UI Semilight" w:cs="Segoe UI Semilight"/>
+        <w:br/>
+      </w:r>
+      <w:r>
+        <w:rPr>
+          <w:rFonts w:ascii="Segoe UI Semilight" w:hAnsi="Segoe UI Semilight" w:cs="Segoe UI Semilight" w:hint="cs"/>
           <w:sz w:val="28"/>
           <w:szCs w:val="28"/>
           <w:rtl/>
         </w:rPr>
-        <w:br/>
-      </w:r>
-      <w:r>
-        <w:rPr>
-          <w:rFonts w:ascii="Segoe UI Semilight" w:hAnsi="Segoe UI Semilight" w:cs="Segoe UI Semilight" w:hint="cs"/>
+        <w:t>ת.ז: 322996323</w:t>
+      </w:r>
+      <w:r>
+        <w:rPr>
+          <w:rFonts w:ascii="Segoe UI Semilight" w:hAnsi="Segoe UI Semilight" w:cs="Segoe UI Semilight"/>
           <w:sz w:val="28"/>
           <w:szCs w:val="28"/>
           <w:rtl/>
         </w:rPr>
-        <w:t xml:space="preserve">בית הספר: תיכון </w:t>
-      </w:r>
-      <w:proofErr w:type="spellStart"/>
+        <w:br/>
+      </w:r>
       <w:r>
         <w:rPr>
           <w:rFonts w:ascii="Segoe UI Semilight" w:hAnsi="Segoe UI Semilight" w:cs="Segoe UI Semilight" w:hint="cs"/>
@@ -340,9 +359,9 @@
           <w:szCs w:val="28"/>
           <w:rtl/>
         </w:rPr>
-        <w:t>בליך</w:t>
-      </w:r>
-      <w:proofErr w:type="spellEnd"/>
+        <w:t xml:space="preserve">בית הספר: תיכון </w:t>
+      </w:r>
+      <w:proofErr w:type="spellStart"/>
       <w:r>
         <w:rPr>
           <w:rFonts w:ascii="Segoe UI Semilight" w:hAnsi="Segoe UI Semilight" w:cs="Segoe UI Semilight" w:hint="cs"/>
@@ -350,27 +369,27 @@
           <w:szCs w:val="28"/>
           <w:rtl/>
         </w:rPr>
-        <w:t>, רמת גן</w:t>
-      </w:r>
-      <w:r>
-        <w:rPr>
-          <w:rFonts w:ascii="Segoe UI Semilight" w:hAnsi="Segoe UI Semilight" w:cs="Segoe UI Semilight"/>
+        <w:t>בליך</w:t>
+      </w:r>
+      <w:proofErr w:type="spellEnd"/>
+      <w:r>
+        <w:rPr>
+          <w:rFonts w:ascii="Segoe UI Semilight" w:hAnsi="Segoe UI Semilight" w:cs="Segoe UI Semilight" w:hint="cs"/>
           <w:sz w:val="28"/>
           <w:szCs w:val="28"/>
           <w:rtl/>
         </w:rPr>
-        <w:br/>
-      </w:r>
-      <w:r>
-        <w:rPr>
-          <w:rFonts w:ascii="Segoe UI Semilight" w:hAnsi="Segoe UI Semilight" w:cs="Segoe UI Semilight" w:hint="cs"/>
+        <w:t>, רמת גן</w:t>
+      </w:r>
+      <w:r>
+        <w:rPr>
+          <w:rFonts w:ascii="Segoe UI Semilight" w:hAnsi="Segoe UI Semilight" w:cs="Segoe UI Semilight"/>
           <w:sz w:val="28"/>
           <w:szCs w:val="28"/>
           <w:rtl/>
         </w:rPr>
-        <w:t xml:space="preserve">מורים: אלדד </w:t>
-      </w:r>
-      <w:proofErr w:type="spellStart"/>
+        <w:br/>
+      </w:r>
       <w:r>
         <w:rPr>
           <w:rFonts w:ascii="Segoe UI Semilight" w:hAnsi="Segoe UI Semilight" w:cs="Segoe UI Semilight" w:hint="cs"/>
@@ -378,9 +397,9 @@
           <w:szCs w:val="28"/>
           <w:rtl/>
         </w:rPr>
-        <w:t>קפיטולניק</w:t>
-      </w:r>
-      <w:proofErr w:type="spellEnd"/>
+        <w:t xml:space="preserve">מורים: אלדד </w:t>
+      </w:r>
+      <w:proofErr w:type="spellStart"/>
       <w:r>
         <w:rPr>
           <w:rFonts w:ascii="Segoe UI Semilight" w:hAnsi="Segoe UI Semilight" w:cs="Segoe UI Semilight" w:hint="cs"/>
@@ -388,45 +407,45 @@
           <w:szCs w:val="28"/>
           <w:rtl/>
         </w:rPr>
-        <w:t xml:space="preserve"> ואורי לוי</w:t>
-      </w:r>
-      <w:r>
-        <w:rPr>
-          <w:rFonts w:ascii="Segoe UI Semilight" w:hAnsi="Segoe UI Semilight" w:cs="Segoe UI Semilight"/>
+        <w:t>קפיטולניק</w:t>
+      </w:r>
+      <w:proofErr w:type="spellEnd"/>
+      <w:r>
+        <w:rPr>
+          <w:rFonts w:ascii="Segoe UI Semilight" w:hAnsi="Segoe UI Semilight" w:cs="Segoe UI Semilight" w:hint="cs"/>
           <w:sz w:val="28"/>
           <w:szCs w:val="28"/>
           <w:rtl/>
         </w:rPr>
-        <w:br/>
-      </w:r>
-      <w:r>
-        <w:rPr>
-          <w:rFonts w:ascii="Segoe UI Semilight" w:hAnsi="Segoe UI Semilight" w:cs="Segoe UI Semilight" w:hint="cs"/>
+        <w:t xml:space="preserve"> ואורי לוי</w:t>
+      </w:r>
+      <w:r>
+        <w:rPr>
+          <w:rFonts w:ascii="Segoe UI Semilight" w:hAnsi="Segoe UI Semilight" w:cs="Segoe UI Semilight"/>
           <w:sz w:val="28"/>
           <w:szCs w:val="28"/>
           <w:rtl/>
         </w:rPr>
-        <w:t>מועד הגשה: מאי 2019</w:t>
-      </w:r>
-      <w:r>
-        <w:rPr>
-          <w:rFonts w:ascii="Segoe UI Semilight" w:hAnsi="Segoe UI Semilight" w:cs="Segoe UI Semilight"/>
+        <w:br/>
+      </w:r>
+      <w:r>
+        <w:rPr>
+          <w:rFonts w:ascii="Segoe UI Semilight" w:hAnsi="Segoe UI Semilight" w:cs="Segoe UI Semilight" w:hint="cs"/>
           <w:sz w:val="28"/>
           <w:szCs w:val="28"/>
           <w:rtl/>
         </w:rPr>
-        <w:br/>
-      </w:r>
-      <w:r>
-        <w:rPr>
-          <w:rFonts w:ascii="Segoe UI Semilight" w:hAnsi="Segoe UI Semilight" w:cs="Segoe UI Semilight" w:hint="cs"/>
+        <w:t>מועד הגשה: מאי 2019</w:t>
+      </w:r>
+      <w:r>
+        <w:rPr>
+          <w:rFonts w:ascii="Segoe UI Semilight" w:hAnsi="Segoe UI Semilight" w:cs="Segoe UI Semilight"/>
           <w:sz w:val="28"/>
           <w:szCs w:val="28"/>
           <w:rtl/>
         </w:rPr>
-        <w:t xml:space="preserve">קישור לקוד </w:t>
-      </w:r>
-      <w:proofErr w:type="spellStart"/>
+        <w:br/>
+      </w:r>
       <w:r>
         <w:rPr>
           <w:rFonts w:ascii="Segoe UI Semilight" w:hAnsi="Segoe UI Semilight" w:cs="Segoe UI Semilight" w:hint="cs"/>
@@ -434,7 +453,35 @@
           <w:szCs w:val="28"/>
           <w:rtl/>
         </w:rPr>
-        <w:t>בגיט</w:t>
+        <w:t>קישור לקוד</w:t>
+      </w:r>
+      <w:r>
+        <w:rPr>
+          <w:rFonts w:ascii="Segoe UI Semilight" w:hAnsi="Segoe UI Semilight" w:cs="Segoe UI Semilight" w:hint="cs"/>
+          <w:sz w:val="28"/>
+          <w:szCs w:val="28"/>
+          <w:rtl/>
+        </w:rPr>
+        <w:t xml:space="preserve"> וצילומי מסך</w:t>
+      </w:r>
+      <w:r>
+        <w:rPr>
+          <w:rFonts w:ascii="Segoe UI Semilight" w:hAnsi="Segoe UI Semilight" w:cs="Segoe UI Semilight" w:hint="cs"/>
+          <w:sz w:val="28"/>
+          <w:szCs w:val="28"/>
+          <w:rtl/>
+        </w:rPr>
+        <w:t xml:space="preserve"> ב</w:t>
+      </w:r>
+      <w:proofErr w:type="spellStart"/>
+      <w:r>
+        <w:rPr>
+          <w:rFonts w:ascii="Segoe UI Semilight" w:hAnsi="Segoe UI Semilight" w:cs="Segoe UI Semilight" w:hint="cs"/>
+          <w:sz w:val="28"/>
+          <w:szCs w:val="28"/>
+          <w:rtl/>
+        </w:rPr>
+        <w:t>גיט</w:t>
       </w:r>
       <w:proofErr w:type="spellEnd"/>
       <w:r>
@@ -1516,7 +1563,16 @@
           <w:bCs/>
           <w:rtl/>
         </w:rPr>
-        <w:t>________________15</w:t>
+        <w:t>________________</w:t>
+      </w:r>
+      <w:r>
+        <w:rPr>
+          <w:rFonts w:ascii="Segoe UI Semilight" w:hAnsi="Segoe UI Semilight" w:cs="Segoe UI Semilight" w:hint="cs"/>
+          <w:b/>
+          <w:bCs/>
+          <w:rtl/>
+        </w:rPr>
+        <w:t>16</w:t>
       </w:r>
       <w:r>
         <w:rPr>
@@ -1598,7 +1654,7 @@
           <w:bCs/>
           <w:rtl/>
         </w:rPr>
-        <w:t>6</w:t>
+        <w:t>7</w:t>
       </w:r>
       <w:r>
         <w:rPr>
@@ -1680,7 +1736,7 @@
           <w:bCs/>
           <w:rtl/>
         </w:rPr>
-        <w:t>3</w:t>
+        <w:t>4</w:t>
       </w:r>
       <w:r>
         <w:rPr>
@@ -1762,7 +1818,7 @@
           <w:bCs/>
           <w:rtl/>
         </w:rPr>
-        <w:t>4</w:t>
+        <w:t>5</w:t>
       </w:r>
       <w:r>
         <w:rPr>
@@ -1835,16 +1891,7 @@
           <w:bCs/>
           <w:rtl/>
         </w:rPr>
-        <w:t>2</w:t>
-      </w:r>
-      <w:r>
-        <w:rPr>
-          <w:rFonts w:ascii="Segoe UI Semilight" w:hAnsi="Segoe UI Semilight" w:cs="Segoe UI Semilight" w:hint="cs"/>
-          <w:b/>
-          <w:bCs/>
-          <w:rtl/>
-        </w:rPr>
-        <w:t>8</w:t>
+        <w:t>30</w:t>
       </w:r>
       <w:r>
         <w:rPr>
@@ -1917,16 +1964,7 @@
           <w:bCs/>
           <w:rtl/>
         </w:rPr>
-        <w:t>2</w:t>
-      </w:r>
-      <w:r>
-        <w:rPr>
-          <w:rFonts w:ascii="Segoe UI Semilight" w:hAnsi="Segoe UI Semilight" w:cs="Segoe UI Semilight" w:hint="cs"/>
-          <w:b/>
-          <w:bCs/>
-          <w:rtl/>
-        </w:rPr>
-        <w:t>9</w:t>
+        <w:t>31</w:t>
       </w:r>
       <w:r>
         <w:rPr>
@@ -11551,7 +11589,7 @@
       <w:pPr>
         <w:jc w:val="both"/>
         <w:rPr>
-          <w:rFonts w:ascii="Segoe UI Semilight" w:hAnsi="Segoe UI Semilight" w:cs="Segoe UI Semilight" w:hint="cs"/>
+          <w:rFonts w:ascii="Segoe UI Semilight" w:hAnsi="Segoe UI Semilight" w:cs="Segoe UI Semilight"/>
           <w:rtl/>
         </w:rPr>
       </w:pPr>
@@ -11673,7 +11711,23 @@
           <w:rFonts w:ascii="Segoe UI Semilight" w:hAnsi="Segoe UI Semilight" w:cs="Segoe UI Semilight" w:hint="cs"/>
           <w:rtl/>
         </w:rPr>
-        <w:t xml:space="preserve">) בצד השרת כדי לנהל את כל המשתמשים. כך, לכל משתמש חווייה ייחודית משל עצמו </w:t>
+        <w:t xml:space="preserve">) בצד השרת כדי לנהל את כל המשתמשים. כך, לכל משתמש </w:t>
+      </w:r>
+      <w:proofErr w:type="spellStart"/>
+      <w:r>
+        <w:rPr>
+          <w:rFonts w:ascii="Segoe UI Semilight" w:hAnsi="Segoe UI Semilight" w:cs="Segoe UI Semilight" w:hint="cs"/>
+          <w:rtl/>
+        </w:rPr>
+        <w:t>חווייה</w:t>
+      </w:r>
+      <w:proofErr w:type="spellEnd"/>
+      <w:r>
+        <w:rPr>
+          <w:rFonts w:ascii="Segoe UI Semilight" w:hAnsi="Segoe UI Semilight" w:cs="Segoe UI Semilight" w:hint="cs"/>
+          <w:rtl/>
+        </w:rPr>
+        <w:t xml:space="preserve"> ייחודית משל עצמו </w:t>
       </w:r>
       <w:r>
         <w:rPr>
@@ -11729,7 +11783,7 @@
       <w:pPr>
         <w:jc w:val="both"/>
         <w:rPr>
-          <w:rFonts w:ascii="Segoe UI Semilight" w:hAnsi="Segoe UI Semilight" w:cs="Segoe UI Semilight" w:hint="cs"/>
+          <w:rFonts w:ascii="Segoe UI Semilight" w:hAnsi="Segoe UI Semilight" w:cs="Segoe UI Semilight"/>
           <w:rtl/>
         </w:rPr>
       </w:pPr>
@@ -11780,7 +11834,7 @@
       <w:pPr>
         <w:jc w:val="both"/>
         <w:rPr>
-          <w:rFonts w:ascii="Segoe UI Semilight" w:hAnsi="Segoe UI Semilight" w:cs="Segoe UI Semilight" w:hint="cs"/>
+          <w:rFonts w:ascii="Segoe UI Semilight" w:hAnsi="Segoe UI Semilight" w:cs="Segoe UI Semilight"/>
           <w:rtl/>
         </w:rPr>
       </w:pPr>
@@ -11873,7 +11927,7 @@
       <w:pPr>
         <w:jc w:val="both"/>
         <w:rPr>
-          <w:rFonts w:ascii="Segoe UI Semilight" w:hAnsi="Segoe UI Semilight" w:cs="Segoe UI Semilight" w:hint="cs"/>
+          <w:rFonts w:ascii="Segoe UI Semilight" w:hAnsi="Segoe UI Semilight" w:cs="Segoe UI Semilight"/>
           <w:rtl/>
         </w:rPr>
       </w:pPr>
@@ -18644,7 +18698,7 @@
         <w:spacing w:after="0"/>
         <w:jc w:val="both"/>
         <w:rPr>
-          <w:rFonts w:ascii="Segoe UI Semilight" w:hAnsi="Segoe UI Semilight" w:cs="Segoe UI Semilight" w:hint="cs"/>
+          <w:rFonts w:ascii="Segoe UI Semilight" w:hAnsi="Segoe UI Semilight" w:cs="Segoe UI Semilight"/>
           <w:rtl/>
         </w:rPr>
       </w:pPr>
@@ -19009,6 +19063,9 @@
         </w:rPr>
       </w:pPr>
       <w:r>
+        <w:rPr>
+          <w:noProof/>
+        </w:rPr>
         <w:drawing>
           <wp:anchor distT="0" distB="0" distL="114300" distR="114300" simplePos="0" relativeHeight="251809792" behindDoc="0" locked="0" layoutInCell="1" allowOverlap="1" wp14:anchorId="10FF8793">
             <wp:simplePos x="0" y="0"/>
@@ -19491,6 +19548,9 @@
         </w:rPr>
       </w:pPr>
       <w:r>
+        <w:rPr>
+          <w:noProof/>
+        </w:rPr>
         <w:drawing>
           <wp:anchor distT="0" distB="0" distL="114300" distR="114300" simplePos="0" relativeHeight="251813888" behindDoc="0" locked="0" layoutInCell="1" allowOverlap="1" wp14:anchorId="56B096E8">
             <wp:simplePos x="0" y="0"/>
@@ -20079,6 +20139,9 @@
         </w:rPr>
       </w:pPr>
       <w:r>
+        <w:rPr>
+          <w:noProof/>
+        </w:rPr>
         <w:drawing>
           <wp:anchor distT="0" distB="0" distL="114300" distR="114300" simplePos="0" relativeHeight="251814912" behindDoc="0" locked="0" layoutInCell="1" allowOverlap="1" wp14:anchorId="1E39952D">
             <wp:simplePos x="0" y="0"/>
@@ -20484,6 +20547,7 @@
       <w:r>
         <w:rPr>
           <w:rFonts w:ascii="Segoe UI Semilight" w:hAnsi="Segoe UI Semilight" w:cs="Segoe UI Semilight"/>
+          <w:noProof/>
         </w:rPr>
         <w:drawing>
           <wp:anchor distT="0" distB="0" distL="114300" distR="114300" simplePos="0" relativeHeight="251820032" behindDoc="0" locked="0" layoutInCell="1" allowOverlap="1">
@@ -20776,6 +20840,7 @@
       <w:r>
         <w:rPr>
           <w:rFonts w:ascii="Segoe UI Semilight" w:hAnsi="Segoe UI Semilight" w:cs="Segoe UI Semilight"/>
+          <w:noProof/>
         </w:rPr>
         <w:drawing>
           <wp:anchor distT="0" distB="0" distL="114300" distR="114300" simplePos="0" relativeHeight="251817984" behindDoc="0" locked="0" layoutInCell="1" allowOverlap="1">
@@ -21016,6 +21081,9 @@
         </w:rPr>
       </w:pPr>
       <w:r>
+        <w:rPr>
+          <w:noProof/>
+        </w:rPr>
         <w:drawing>
           <wp:anchor distT="0" distB="0" distL="114300" distR="114300" simplePos="0" relativeHeight="251816960" behindDoc="0" locked="0" layoutInCell="1" allowOverlap="1" wp14:anchorId="4064621F">
             <wp:simplePos x="0" y="0"/>
@@ -22448,6 +22516,17 @@
           <w:rtl/>
         </w:rPr>
       </w:pPr>
+    </w:p>
+    <w:p>
+      <w:pPr>
+        <w:jc w:val="both"/>
+        <w:rPr>
+          <w:rFonts w:ascii="Segoe UI Semilight" w:hAnsi="Segoe UI Semilight" w:cs="Segoe UI Semilight"/>
+          <w:b/>
+          <w:bCs/>
+          <w:rtl/>
+        </w:rPr>
+      </w:pPr>
       <w:r>
         <w:rPr>
           <w:rFonts w:ascii="Segoe UI Semilight" w:hAnsi="Segoe UI Semilight" w:cs="Segoe UI Semilight" w:hint="cs"/>
@@ -22732,6 +22811,17 @@
           <w:rtl/>
         </w:rPr>
       </w:pPr>
+    </w:p>
+    <w:p>
+      <w:pPr>
+        <w:jc w:val="both"/>
+        <w:rPr>
+          <w:rFonts w:ascii="Segoe UI Semilight" w:hAnsi="Segoe UI Semilight" w:cs="Segoe UI Semilight"/>
+          <w:b/>
+          <w:bCs/>
+          <w:rtl/>
+        </w:rPr>
+      </w:pPr>
       <w:r>
         <w:rPr>
           <w:rFonts w:ascii="Segoe UI Semilight" w:hAnsi="Segoe UI Semilight" w:cs="Segoe UI Semilight" w:hint="cs"/>
@@ -23241,8 +23331,6 @@
         <w:jc w:val="both"/>
         <w:rPr>
           <w:rFonts w:ascii="Segoe UI Semilight" w:hAnsi="Segoe UI Semilight" w:cs="Segoe UI Semilight"/>
-          <w:b/>
-          <w:bCs/>
           <w:rtl/>
         </w:rPr>
       </w:pPr>
@@ -23306,43 +23394,9 @@
         <w:jc w:val="both"/>
         <w:rPr>
           <w:rFonts w:ascii="Segoe UI Semilight" w:hAnsi="Segoe UI Semilight" w:cs="Segoe UI Semilight"/>
-          <w:b/>
-          <w:bCs/>
-          <w:rtl/>
-        </w:rPr>
-      </w:pPr>
-      <w:proofErr w:type="spellStart"/>
-      <w:r>
-        <w:rPr>
-          <w:rFonts w:ascii="Segoe UI Semilight" w:hAnsi="Segoe UI Semilight" w:cs="Segoe UI Semilight"/>
-          <w:b/>
-          <w:bCs/>
-          <w:u w:val="single"/>
-        </w:rPr>
-        <w:t>open_file</w:t>
-      </w:r>
-      <w:proofErr w:type="spellEnd"/>
-      <w:r>
-        <w:rPr>
-          <w:rFonts w:ascii="Segoe UI Semilight" w:hAnsi="Segoe UI Semilight" w:cs="Segoe UI Semilight" w:hint="cs"/>
-          <w:rtl/>
-        </w:rPr>
-        <w:t xml:space="preserve">: </w:t>
-      </w:r>
-      <w:r>
-        <w:rPr>
-          <w:rFonts w:ascii="Segoe UI Semilight" w:hAnsi="Segoe UI Semilight" w:cs="Segoe UI Semilight" w:hint="cs"/>
-          <w:rtl/>
-        </w:rPr>
-        <w:t>כשמו, מאפשר לפתוח קובץ (לאחר שסופק המיקום שלו על המכשיר) ולצפות בו</w:t>
-      </w:r>
-      <w:r>
-        <w:rPr>
-          <w:rFonts w:ascii="Segoe UI Semilight" w:hAnsi="Segoe UI Semilight" w:cs="Segoe UI Semilight" w:hint="cs"/>
-          <w:rtl/>
-        </w:rPr>
-        <w:t>.</w:t>
-      </w:r>
+          <w:rtl/>
+        </w:rPr>
+      </w:pPr>
     </w:p>
     <w:p>
       <w:pPr>
@@ -23350,55 +23404,9 @@
         <w:jc w:val="both"/>
         <w:rPr>
           <w:rFonts w:ascii="Segoe UI Semilight" w:hAnsi="Segoe UI Semilight" w:cs="Segoe UI Semilight"/>
-          <w:b/>
-          <w:bCs/>
-          <w:rtl/>
-        </w:rPr>
-      </w:pPr>
-      <w:proofErr w:type="spellStart"/>
-      <w:r>
-        <w:rPr>
-          <w:rFonts w:ascii="Segoe UI Semilight" w:hAnsi="Segoe UI Semilight" w:cs="Segoe UI Semilight"/>
-          <w:b/>
-          <w:bCs/>
-          <w:u w:val="single"/>
-        </w:rPr>
-        <w:t>iterables</w:t>
-      </w:r>
-      <w:proofErr w:type="spellEnd"/>
-      <w:r>
-        <w:rPr>
-          <w:rFonts w:ascii="Segoe UI Semilight" w:hAnsi="Segoe UI Semilight" w:cs="Segoe UI Semilight" w:hint="cs"/>
-          <w:rtl/>
-        </w:rPr>
-        <w:t xml:space="preserve">: ספרייה העוסקת במספר של מבני נתונים (מילונים, רשימות וכו'). מאפשרת, בין היתר, לעבור בלולאת </w:t>
-      </w:r>
-      <w:r>
-        <w:rPr>
-          <w:rFonts w:ascii="Segoe UI Semilight" w:hAnsi="Segoe UI Semilight" w:cs="Segoe UI Semilight"/>
-        </w:rPr>
-        <w:t>for</w:t>
-      </w:r>
-      <w:r>
-        <w:rPr>
-          <w:rFonts w:ascii="Segoe UI Semilight" w:hAnsi="Segoe UI Semilight" w:cs="Segoe UI Semilight" w:hint="cs"/>
-          <w:rtl/>
-        </w:rPr>
-        <w:t xml:space="preserve"> אחת על שתי רשימות בו זמנית (פונקציית </w:t>
-      </w:r>
-      <w:r>
-        <w:rPr>
-          <w:rFonts w:ascii="Segoe UI Semilight" w:hAnsi="Segoe UI Semilight" w:cs="Segoe UI Semilight"/>
-        </w:rPr>
-        <w:t>zip</w:t>
-      </w:r>
-      <w:r>
-        <w:rPr>
-          <w:rFonts w:ascii="Segoe UI Semilight" w:hAnsi="Segoe UI Semilight" w:cs="Segoe UI Semilight" w:hint="cs"/>
-          <w:rtl/>
-        </w:rPr>
-        <w:t>).</w:t>
-      </w:r>
+          <w:rtl/>
+        </w:rPr>
+      </w:pPr>
     </w:p>
     <w:p>
       <w:pPr>
@@ -23406,11 +23414,44 @@
         <w:jc w:val="both"/>
         <w:rPr>
           <w:rFonts w:ascii="Segoe UI Semilight" w:hAnsi="Segoe UI Semilight" w:cs="Segoe UI Semilight"/>
-          <w:b/>
-          <w:bCs/>
-          <w:rtl/>
-        </w:rPr>
-      </w:pPr>
+          <w:rtl/>
+        </w:rPr>
+      </w:pPr>
+    </w:p>
+    <w:p>
+      <w:pPr>
+        <w:spacing w:after="0"/>
+        <w:jc w:val="both"/>
+        <w:rPr>
+          <w:rFonts w:ascii="Segoe UI Semilight" w:hAnsi="Segoe UI Semilight" w:cs="Segoe UI Semilight"/>
+          <w:rtl/>
+        </w:rPr>
+      </w:pPr>
+    </w:p>
+    <w:p>
+      <w:pPr>
+        <w:spacing w:after="0"/>
+        <w:jc w:val="both"/>
+        <w:rPr>
+          <w:rFonts w:ascii="Segoe UI Semilight" w:hAnsi="Segoe UI Semilight" w:cs="Segoe UI Semilight"/>
+          <w:b/>
+          <w:bCs/>
+          <w:rtl/>
+        </w:rPr>
+      </w:pPr>
+    </w:p>
+    <w:p>
+      <w:pPr>
+        <w:spacing w:after="0"/>
+        <w:jc w:val="both"/>
+        <w:rPr>
+          <w:rFonts w:ascii="Segoe UI Semilight" w:hAnsi="Segoe UI Semilight" w:cs="Segoe UI Semilight"/>
+          <w:b/>
+          <w:bCs/>
+          <w:rtl/>
+        </w:rPr>
+      </w:pPr>
+      <w:proofErr w:type="spellStart"/>
       <w:r>
         <w:rPr>
           <w:rFonts w:ascii="Segoe UI Semilight" w:hAnsi="Segoe UI Semilight" w:cs="Segoe UI Semilight"/>
@@ -23418,6 +23459,106 @@
           <w:bCs/>
           <w:u w:val="single"/>
         </w:rPr>
+        <w:lastRenderedPageBreak/>
+        <w:t>open_file</w:t>
+      </w:r>
+      <w:proofErr w:type="spellEnd"/>
+      <w:r>
+        <w:rPr>
+          <w:rFonts w:ascii="Segoe UI Semilight" w:hAnsi="Segoe UI Semilight" w:cs="Segoe UI Semilight" w:hint="cs"/>
+          <w:rtl/>
+        </w:rPr>
+        <w:t xml:space="preserve">: </w:t>
+      </w:r>
+      <w:r>
+        <w:rPr>
+          <w:rFonts w:ascii="Segoe UI Semilight" w:hAnsi="Segoe UI Semilight" w:cs="Segoe UI Semilight" w:hint="cs"/>
+          <w:rtl/>
+        </w:rPr>
+        <w:t>כשמו, מאפשר לפתוח קובץ (לאחר שסופק המיקום שלו על המכשיר) ולצפות בו</w:t>
+      </w:r>
+      <w:r>
+        <w:rPr>
+          <w:rFonts w:ascii="Segoe UI Semilight" w:hAnsi="Segoe UI Semilight" w:cs="Segoe UI Semilight" w:hint="cs"/>
+          <w:rtl/>
+        </w:rPr>
+        <w:t>.</w:t>
+      </w:r>
+    </w:p>
+    <w:p>
+      <w:pPr>
+        <w:spacing w:after="0"/>
+        <w:jc w:val="both"/>
+        <w:rPr>
+          <w:rFonts w:ascii="Segoe UI Semilight" w:hAnsi="Segoe UI Semilight" w:cs="Segoe UI Semilight"/>
+          <w:b/>
+          <w:bCs/>
+          <w:rtl/>
+        </w:rPr>
+      </w:pPr>
+      <w:proofErr w:type="spellStart"/>
+      <w:r>
+        <w:rPr>
+          <w:rFonts w:ascii="Segoe UI Semilight" w:hAnsi="Segoe UI Semilight" w:cs="Segoe UI Semilight"/>
+          <w:b/>
+          <w:bCs/>
+          <w:u w:val="single"/>
+        </w:rPr>
+        <w:t>iterables</w:t>
+      </w:r>
+      <w:proofErr w:type="spellEnd"/>
+      <w:r>
+        <w:rPr>
+          <w:rFonts w:ascii="Segoe UI Semilight" w:hAnsi="Segoe UI Semilight" w:cs="Segoe UI Semilight" w:hint="cs"/>
+          <w:rtl/>
+        </w:rPr>
+        <w:t xml:space="preserve">: ספרייה העוסקת במספר של מבני נתונים (מילונים, רשימות וכו'). מאפשרת, בין היתר, לעבור בלולאת </w:t>
+      </w:r>
+      <w:r>
+        <w:rPr>
+          <w:rFonts w:ascii="Segoe UI Semilight" w:hAnsi="Segoe UI Semilight" w:cs="Segoe UI Semilight"/>
+        </w:rPr>
+        <w:t>for</w:t>
+      </w:r>
+      <w:r>
+        <w:rPr>
+          <w:rFonts w:ascii="Segoe UI Semilight" w:hAnsi="Segoe UI Semilight" w:cs="Segoe UI Semilight" w:hint="cs"/>
+          <w:rtl/>
+        </w:rPr>
+        <w:t xml:space="preserve"> אחת על שתי רשימות בו זמנית (פונקציית </w:t>
+      </w:r>
+      <w:r>
+        <w:rPr>
+          <w:rFonts w:ascii="Segoe UI Semilight" w:hAnsi="Segoe UI Semilight" w:cs="Segoe UI Semilight"/>
+        </w:rPr>
+        <w:t>zip</w:t>
+      </w:r>
+      <w:r>
+        <w:rPr>
+          <w:rFonts w:ascii="Segoe UI Semilight" w:hAnsi="Segoe UI Semilight" w:cs="Segoe UI Semilight" w:hint="cs"/>
+          <w:rtl/>
+        </w:rPr>
+        <w:t>).</w:t>
+      </w:r>
+    </w:p>
+    <w:p>
+      <w:pPr>
+        <w:spacing w:after="0"/>
+        <w:jc w:val="both"/>
+        <w:rPr>
+          <w:rFonts w:ascii="Segoe UI Semilight" w:hAnsi="Segoe UI Semilight" w:cs="Segoe UI Semilight"/>
+          <w:b/>
+          <w:bCs/>
+          <w:rtl/>
+        </w:rPr>
+      </w:pPr>
+      <w:r>
+        <w:rPr>
+          <w:rFonts w:ascii="Segoe UI Semilight" w:hAnsi="Segoe UI Semilight" w:cs="Segoe UI Semilight"/>
+          <w:b/>
+          <w:bCs/>
+          <w:u w:val="single"/>
+        </w:rPr>
         <w:t>services</w:t>
       </w:r>
       <w:r>
@@ -23439,10 +23580,10 @@
     </w:p>
     <w:p>
       <w:pPr>
+        <w:spacing w:after="0"/>
         <w:jc w:val="both"/>
         <w:rPr>
           <w:rFonts w:ascii="Segoe UI Semilight" w:hAnsi="Segoe UI Semilight" w:cs="Segoe UI Semilight"/>
-          <w:rtl/>
         </w:rPr>
       </w:pPr>
       <w:proofErr w:type="spellStart"/>
@@ -23526,6 +23667,353 @@
         </w:rPr>
         <w:t xml:space="preserve"> של פונקציה. שימושי כאשר המשתמש בוחר קובץ אותו רוצה להעלות לענן.</w:t>
       </w:r>
+    </w:p>
+    <w:p>
+      <w:pPr>
+        <w:jc w:val="both"/>
+        <w:rPr>
+          <w:rFonts w:ascii="Segoe UI Semilight" w:hAnsi="Segoe UI Semilight" w:cs="Segoe UI Semilight" w:hint="cs"/>
+          <w:rtl/>
+        </w:rPr>
+      </w:pPr>
+      <w:proofErr w:type="spellStart"/>
+      <w:r>
+        <w:rPr>
+          <w:rFonts w:ascii="Segoe UI Semilight" w:hAnsi="Segoe UI Semilight" w:cs="Segoe UI Semilight"/>
+          <w:b/>
+          <w:bCs/>
+          <w:u w:val="single"/>
+        </w:rPr>
+        <w:t>flutter_</w:t>
+      </w:r>
+      <w:r>
+        <w:rPr>
+          <w:rFonts w:ascii="Segoe UI Semilight" w:hAnsi="Segoe UI Semilight" w:cs="Segoe UI Semilight"/>
+          <w:b/>
+          <w:bCs/>
+          <w:u w:val="single"/>
+        </w:rPr>
+        <w:t>mailer</w:t>
+      </w:r>
+      <w:proofErr w:type="spellEnd"/>
+      <w:r>
+        <w:rPr>
+          <w:rFonts w:ascii="Segoe UI Semilight" w:hAnsi="Segoe UI Semilight" w:cs="Segoe UI Semilight" w:hint="cs"/>
+          <w:rtl/>
+        </w:rPr>
+        <w:t>: ספרייה המספקת מחלקה מסוג אימייל. התכונות של המחלקה הן: רשימת נמענים, תוכן, נושא</w:t>
+      </w:r>
+      <w:r>
+        <w:rPr>
+          <w:rFonts w:ascii="Segoe UI Semilight" w:hAnsi="Segoe UI Semilight" w:cs="Segoe UI Semilight" w:hint="cs"/>
+          <w:rtl/>
+        </w:rPr>
+        <w:t>, כתובות קבצים מצורף (אם יש)</w:t>
+      </w:r>
+      <w:r>
+        <w:rPr>
+          <w:rFonts w:ascii="Segoe UI Semilight" w:hAnsi="Segoe UI Semilight" w:cs="Segoe UI Semilight" w:hint="cs"/>
+          <w:rtl/>
+        </w:rPr>
+        <w:t xml:space="preserve"> ורשימת נמעני עותק (למי לשלוח עותק). בנוסף, מספקת פונקציה ששולחת את האימייל הזה</w:t>
+      </w:r>
+      <w:r>
+        <w:rPr>
+          <w:rFonts w:ascii="Segoe UI Semilight" w:hAnsi="Segoe UI Semilight" w:cs="Segoe UI Semilight" w:hint="cs"/>
+          <w:rtl/>
+        </w:rPr>
+        <w:t xml:space="preserve"> (בשם מפתיע </w:t>
+      </w:r>
+      <w:r>
+        <w:rPr>
+          <w:rFonts w:ascii="Segoe UI Semilight" w:hAnsi="Segoe UI Semilight" w:cs="Segoe UI Semilight"/>
+          <w:rtl/>
+        </w:rPr>
+        <w:t>–</w:t>
+      </w:r>
+      <w:r>
+        <w:rPr>
+          <w:rFonts w:ascii="Segoe UI Semilight" w:hAnsi="Segoe UI Semilight" w:cs="Segoe UI Semilight" w:hint="cs"/>
+          <w:rtl/>
+        </w:rPr>
+        <w:t xml:space="preserve"> </w:t>
+      </w:r>
+      <w:r>
+        <w:rPr>
+          <w:rFonts w:ascii="Segoe UI Semilight" w:hAnsi="Segoe UI Semilight" w:cs="Segoe UI Semilight"/>
+        </w:rPr>
+        <w:t>send</w:t>
+      </w:r>
+      <w:r>
+        <w:rPr>
+          <w:rFonts w:ascii="Segoe UI Semilight" w:hAnsi="Segoe UI Semilight" w:cs="Segoe UI Semilight" w:hint="cs"/>
+          <w:rtl/>
+        </w:rPr>
+        <w:t>)</w:t>
+      </w:r>
+      <w:r>
+        <w:rPr>
+          <w:rFonts w:ascii="Segoe UI Semilight" w:hAnsi="Segoe UI Semilight" w:cs="Segoe UI Semilight" w:hint="cs"/>
+          <w:rtl/>
+        </w:rPr>
+        <w:t>. כלומר, זו ספרייה שמאפשרת לשלוח אימייל היישר מהקוד, כל עוד יש חיבור אינטרנט פעיל.</w:t>
+      </w:r>
+    </w:p>
+    <w:p>
+      <w:pPr>
+        <w:jc w:val="both"/>
+        <w:rPr>
+          <w:rFonts w:ascii="Segoe UI Semilight" w:hAnsi="Segoe UI Semilight" w:cs="Segoe UI Semilight"/>
+          <w:rtl/>
+        </w:rPr>
+      </w:pPr>
+    </w:p>
+    <w:p>
+      <w:pPr>
+        <w:jc w:val="both"/>
+        <w:rPr>
+          <w:rFonts w:ascii="Segoe UI Semilight" w:hAnsi="Segoe UI Semilight" w:cs="Segoe UI Semilight"/>
+          <w:b/>
+          <w:bCs/>
+          <w:sz w:val="24"/>
+          <w:szCs w:val="24"/>
+          <w:rtl/>
+        </w:rPr>
+      </w:pPr>
+    </w:p>
+    <w:p>
+      <w:pPr>
+        <w:jc w:val="both"/>
+        <w:rPr>
+          <w:rFonts w:ascii="Segoe UI Semilight" w:hAnsi="Segoe UI Semilight" w:cs="Segoe UI Semilight"/>
+          <w:b/>
+          <w:bCs/>
+          <w:sz w:val="24"/>
+          <w:szCs w:val="24"/>
+          <w:rtl/>
+        </w:rPr>
+      </w:pPr>
+    </w:p>
+    <w:p>
+      <w:pPr>
+        <w:jc w:val="both"/>
+        <w:rPr>
+          <w:rFonts w:ascii="Segoe UI Semilight" w:hAnsi="Segoe UI Semilight" w:cs="Segoe UI Semilight"/>
+          <w:b/>
+          <w:bCs/>
+          <w:sz w:val="24"/>
+          <w:szCs w:val="24"/>
+          <w:rtl/>
+        </w:rPr>
+      </w:pPr>
+    </w:p>
+    <w:p>
+      <w:pPr>
+        <w:jc w:val="both"/>
+        <w:rPr>
+          <w:rFonts w:ascii="Segoe UI Semilight" w:hAnsi="Segoe UI Semilight" w:cs="Segoe UI Semilight"/>
+          <w:b/>
+          <w:bCs/>
+          <w:sz w:val="24"/>
+          <w:szCs w:val="24"/>
+          <w:rtl/>
+        </w:rPr>
+      </w:pPr>
+    </w:p>
+    <w:p>
+      <w:pPr>
+        <w:jc w:val="both"/>
+        <w:rPr>
+          <w:rFonts w:ascii="Segoe UI Semilight" w:hAnsi="Segoe UI Semilight" w:cs="Segoe UI Semilight"/>
+          <w:b/>
+          <w:bCs/>
+          <w:sz w:val="24"/>
+          <w:szCs w:val="24"/>
+          <w:rtl/>
+        </w:rPr>
+      </w:pPr>
+    </w:p>
+    <w:p>
+      <w:pPr>
+        <w:jc w:val="both"/>
+        <w:rPr>
+          <w:rFonts w:ascii="Segoe UI Semilight" w:hAnsi="Segoe UI Semilight" w:cs="Segoe UI Semilight"/>
+          <w:b/>
+          <w:bCs/>
+          <w:sz w:val="24"/>
+          <w:szCs w:val="24"/>
+          <w:rtl/>
+        </w:rPr>
+      </w:pPr>
+    </w:p>
+    <w:p>
+      <w:pPr>
+        <w:jc w:val="both"/>
+        <w:rPr>
+          <w:rFonts w:ascii="Segoe UI Semilight" w:hAnsi="Segoe UI Semilight" w:cs="Segoe UI Semilight"/>
+          <w:b/>
+          <w:bCs/>
+          <w:sz w:val="24"/>
+          <w:szCs w:val="24"/>
+          <w:rtl/>
+        </w:rPr>
+      </w:pPr>
+    </w:p>
+    <w:p>
+      <w:pPr>
+        <w:jc w:val="both"/>
+        <w:rPr>
+          <w:rFonts w:ascii="Segoe UI Semilight" w:hAnsi="Segoe UI Semilight" w:cs="Segoe UI Semilight"/>
+          <w:b/>
+          <w:bCs/>
+          <w:sz w:val="24"/>
+          <w:szCs w:val="24"/>
+          <w:rtl/>
+        </w:rPr>
+      </w:pPr>
+    </w:p>
+    <w:p>
+      <w:pPr>
+        <w:jc w:val="both"/>
+        <w:rPr>
+          <w:rFonts w:ascii="Segoe UI Semilight" w:hAnsi="Segoe UI Semilight" w:cs="Segoe UI Semilight"/>
+          <w:b/>
+          <w:bCs/>
+          <w:sz w:val="24"/>
+          <w:szCs w:val="24"/>
+          <w:rtl/>
+        </w:rPr>
+      </w:pPr>
+    </w:p>
+    <w:p>
+      <w:pPr>
+        <w:jc w:val="both"/>
+        <w:rPr>
+          <w:rFonts w:ascii="Segoe UI Semilight" w:hAnsi="Segoe UI Semilight" w:cs="Segoe UI Semilight"/>
+          <w:b/>
+          <w:bCs/>
+          <w:sz w:val="24"/>
+          <w:szCs w:val="24"/>
+          <w:rtl/>
+        </w:rPr>
+      </w:pPr>
+    </w:p>
+    <w:p>
+      <w:pPr>
+        <w:jc w:val="both"/>
+        <w:rPr>
+          <w:rFonts w:ascii="Segoe UI Semilight" w:hAnsi="Segoe UI Semilight" w:cs="Segoe UI Semilight"/>
+          <w:b/>
+          <w:bCs/>
+          <w:sz w:val="24"/>
+          <w:szCs w:val="24"/>
+          <w:rtl/>
+        </w:rPr>
+      </w:pPr>
+    </w:p>
+    <w:p>
+      <w:pPr>
+        <w:jc w:val="both"/>
+        <w:rPr>
+          <w:rFonts w:ascii="Segoe UI Semilight" w:hAnsi="Segoe UI Semilight" w:cs="Segoe UI Semilight"/>
+          <w:b/>
+          <w:bCs/>
+          <w:sz w:val="24"/>
+          <w:szCs w:val="24"/>
+          <w:rtl/>
+        </w:rPr>
+      </w:pPr>
+    </w:p>
+    <w:p>
+      <w:pPr>
+        <w:jc w:val="both"/>
+        <w:rPr>
+          <w:rFonts w:ascii="Segoe UI Semilight" w:hAnsi="Segoe UI Semilight" w:cs="Segoe UI Semilight"/>
+          <w:b/>
+          <w:bCs/>
+          <w:sz w:val="24"/>
+          <w:szCs w:val="24"/>
+          <w:rtl/>
+        </w:rPr>
+      </w:pPr>
+    </w:p>
+    <w:p>
+      <w:pPr>
+        <w:jc w:val="both"/>
+        <w:rPr>
+          <w:rFonts w:ascii="Segoe UI Semilight" w:hAnsi="Segoe UI Semilight" w:cs="Segoe UI Semilight"/>
+          <w:b/>
+          <w:bCs/>
+          <w:sz w:val="24"/>
+          <w:szCs w:val="24"/>
+          <w:rtl/>
+        </w:rPr>
+      </w:pPr>
+    </w:p>
+    <w:p>
+      <w:pPr>
+        <w:jc w:val="both"/>
+        <w:rPr>
+          <w:rFonts w:ascii="Segoe UI Semilight" w:hAnsi="Segoe UI Semilight" w:cs="Segoe UI Semilight"/>
+          <w:b/>
+          <w:bCs/>
+          <w:sz w:val="24"/>
+          <w:szCs w:val="24"/>
+          <w:rtl/>
+        </w:rPr>
+      </w:pPr>
+    </w:p>
+    <w:p>
+      <w:pPr>
+        <w:jc w:val="both"/>
+        <w:rPr>
+          <w:rFonts w:ascii="Segoe UI Semilight" w:hAnsi="Segoe UI Semilight" w:cs="Segoe UI Semilight"/>
+          <w:b/>
+          <w:bCs/>
+          <w:sz w:val="24"/>
+          <w:szCs w:val="24"/>
+          <w:rtl/>
+        </w:rPr>
+      </w:pPr>
+    </w:p>
+    <w:p>
+      <w:pPr>
+        <w:jc w:val="both"/>
+        <w:rPr>
+          <w:rFonts w:ascii="Segoe UI Semilight" w:hAnsi="Segoe UI Semilight" w:cs="Segoe UI Semilight"/>
+          <w:b/>
+          <w:bCs/>
+          <w:sz w:val="24"/>
+          <w:szCs w:val="24"/>
+          <w:rtl/>
+        </w:rPr>
+      </w:pPr>
+    </w:p>
+    <w:p>
+      <w:pPr>
+        <w:jc w:val="both"/>
+        <w:rPr>
+          <w:rFonts w:ascii="Segoe UI Semilight" w:hAnsi="Segoe UI Semilight" w:cs="Segoe UI Semilight"/>
+          <w:b/>
+          <w:bCs/>
+          <w:sz w:val="24"/>
+          <w:szCs w:val="24"/>
+          <w:rtl/>
+        </w:rPr>
+      </w:pPr>
+    </w:p>
+    <w:p>
+      <w:pPr>
+        <w:jc w:val="both"/>
+        <w:rPr>
+          <w:rFonts w:ascii="Segoe UI Semilight" w:hAnsi="Segoe UI Semilight" w:cs="Segoe UI Semilight"/>
+          <w:b/>
+          <w:bCs/>
+          <w:sz w:val="24"/>
+          <w:szCs w:val="24"/>
+          <w:rtl/>
+        </w:rPr>
+      </w:pPr>
     </w:p>
     <w:p>
       <w:pPr>
@@ -26190,7 +26678,7 @@
       <w:pPr>
         <w:jc w:val="both"/>
         <w:rPr>
-          <w:rFonts w:ascii="Segoe UI Semilight" w:hAnsi="Segoe UI Semilight" w:cs="Segoe UI Semilight" w:hint="cs"/>
+          <w:rFonts w:ascii="Segoe UI Semilight" w:hAnsi="Segoe UI Semilight" w:cs="Segoe UI Semilight"/>
           <w:rtl/>
         </w:rPr>
       </w:pPr>
@@ -27519,7 +28007,7 @@
       <w:pPr>
         <w:jc w:val="both"/>
         <w:rPr>
-          <w:rFonts w:ascii="Segoe UI Semilight" w:hAnsi="Segoe UI Semilight" w:cs="Segoe UI Semilight" w:hint="cs"/>
+          <w:rFonts w:ascii="Segoe UI Semilight" w:hAnsi="Segoe UI Semilight" w:cs="Segoe UI Semilight"/>
           <w:rtl/>
         </w:rPr>
       </w:pPr>
@@ -31303,7 +31791,6 @@
           <w:rtl/>
         </w:rPr>
       </w:pPr>
-      <w:bookmarkStart w:id="0" w:name="_GoBack"/>
       <w:r>
         <w:rPr>
           <w:rFonts w:hint="cs"/>
@@ -31379,7 +31866,6 @@
           </wp:anchor>
         </w:drawing>
       </w:r>
-      <w:bookmarkEnd w:id="0"/>
       <w:r>
         <w:rPr>
           <w:rFonts w:hint="cs"/>
@@ -31779,6 +32265,75 @@
           <w:noProof/>
         </w:rPr>
         <w:drawing>
+          <wp:anchor distT="0" distB="0" distL="114300" distR="114300" simplePos="0" relativeHeight="251718656" behindDoc="0" locked="0" layoutInCell="1" allowOverlap="1">
+            <wp:simplePos x="0" y="0"/>
+            <wp:positionH relativeFrom="margin">
+              <wp:posOffset>4600575</wp:posOffset>
+            </wp:positionH>
+            <wp:positionV relativeFrom="paragraph">
+              <wp:posOffset>878840</wp:posOffset>
+            </wp:positionV>
+            <wp:extent cx="1247775" cy="2495550"/>
+            <wp:effectExtent l="19050" t="19050" r="28575" b="19050"/>
+            <wp:wrapSquare wrapText="bothSides"/>
+            <wp:docPr id="61" name="Picture 61"/>
+            <wp:cNvGraphicFramePr>
+              <a:graphicFrameLocks xmlns:a="http://schemas.openxmlformats.org/drawingml/2006/main" noChangeAspect="1"/>
+            </wp:cNvGraphicFramePr>
+            <a:graphic xmlns:a="http://schemas.openxmlformats.org/drawingml/2006/main">
+              <a:graphicData uri="http://schemas.openxmlformats.org/drawingml/2006/picture">
+                <pic:pic xmlns:pic="http://schemas.openxmlformats.org/drawingml/2006/picture">
+                  <pic:nvPicPr>
+                    <pic:cNvPr id="0" name="Picture 19"/>
+                    <pic:cNvPicPr>
+                      <a:picLocks noChangeAspect="1" noChangeArrowheads="1"/>
+                    </pic:cNvPicPr>
+                  </pic:nvPicPr>
+                  <pic:blipFill>
+                    <a:blip r:embed="rId61" cstate="print">
+                      <a:extLst>
+                        <a:ext uri="{28A0092B-C50C-407E-A947-70E740481C1C}">
+                          <a14:useLocalDpi xmlns:a14="http://schemas.microsoft.com/office/drawing/2010/main" val="0"/>
+                        </a:ext>
+                      </a:extLst>
+                    </a:blip>
+                    <a:stretch>
+                      <a:fillRect/>
+                    </a:stretch>
+                  </pic:blipFill>
+                  <pic:spPr bwMode="auto">
+                    <a:xfrm>
+                      <a:off x="0" y="0"/>
+                      <a:ext cx="1247775" cy="2495550"/>
+                    </a:xfrm>
+                    <a:prstGeom prst="rect">
+                      <a:avLst/>
+                    </a:prstGeom>
+                    <a:noFill/>
+                    <a:ln>
+                      <a:solidFill>
+                        <a:schemeClr val="tx1"/>
+                      </a:solidFill>
+                    </a:ln>
+                  </pic:spPr>
+                </pic:pic>
+              </a:graphicData>
+            </a:graphic>
+            <wp14:sizeRelH relativeFrom="margin">
+              <wp14:pctWidth>0</wp14:pctWidth>
+            </wp14:sizeRelH>
+            <wp14:sizeRelV relativeFrom="margin">
+              <wp14:pctHeight>0</wp14:pctHeight>
+            </wp14:sizeRelV>
+          </wp:anchor>
+        </w:drawing>
+      </w:r>
+      <w:r>
+        <w:rPr>
+          <w:rFonts w:ascii="Segoe UI Semilight" w:hAnsi="Segoe UI Semilight" w:cs="Segoe UI Semilight"/>
+          <w:noProof/>
+        </w:rPr>
+        <w:drawing>
           <wp:anchor distT="0" distB="0" distL="114300" distR="114300" simplePos="0" relativeHeight="251717632" behindDoc="0" locked="0" layoutInCell="1" allowOverlap="1">
             <wp:simplePos x="0" y="0"/>
             <wp:positionH relativeFrom="column">
@@ -31804,7 +32359,7 @@
                     </pic:cNvPicPr>
                   </pic:nvPicPr>
                   <pic:blipFill>
-                    <a:blip r:embed="rId61" cstate="print">
+                    <a:blip r:embed="rId62" cstate="print">
                       <a:extLst>
                         <a:ext uri="{28A0092B-C50C-407E-A947-70E740481C1C}">
                           <a14:useLocalDpi xmlns:a14="http://schemas.microsoft.com/office/drawing/2010/main" val="0"/>
@@ -31819,75 +32374,6 @@
                     <a:xfrm>
                       <a:off x="0" y="0"/>
                       <a:ext cx="1251585" cy="2503170"/>
-                    </a:xfrm>
-                    <a:prstGeom prst="rect">
-                      <a:avLst/>
-                    </a:prstGeom>
-                    <a:noFill/>
-                    <a:ln>
-                      <a:solidFill>
-                        <a:schemeClr val="tx1"/>
-                      </a:solidFill>
-                    </a:ln>
-                  </pic:spPr>
-                </pic:pic>
-              </a:graphicData>
-            </a:graphic>
-            <wp14:sizeRelH relativeFrom="margin">
-              <wp14:pctWidth>0</wp14:pctWidth>
-            </wp14:sizeRelH>
-            <wp14:sizeRelV relativeFrom="margin">
-              <wp14:pctHeight>0</wp14:pctHeight>
-            </wp14:sizeRelV>
-          </wp:anchor>
-        </w:drawing>
-      </w:r>
-      <w:r>
-        <w:rPr>
-          <w:rFonts w:ascii="Segoe UI Semilight" w:hAnsi="Segoe UI Semilight" w:cs="Segoe UI Semilight"/>
-          <w:noProof/>
-        </w:rPr>
-        <w:drawing>
-          <wp:anchor distT="0" distB="0" distL="114300" distR="114300" simplePos="0" relativeHeight="251718656" behindDoc="0" locked="0" layoutInCell="1" allowOverlap="1">
-            <wp:simplePos x="0" y="0"/>
-            <wp:positionH relativeFrom="margin">
-              <wp:posOffset>4600575</wp:posOffset>
-            </wp:positionH>
-            <wp:positionV relativeFrom="paragraph">
-              <wp:posOffset>878840</wp:posOffset>
-            </wp:positionV>
-            <wp:extent cx="1247775" cy="2495550"/>
-            <wp:effectExtent l="19050" t="19050" r="28575" b="19050"/>
-            <wp:wrapSquare wrapText="bothSides"/>
-            <wp:docPr id="61" name="Picture 61"/>
-            <wp:cNvGraphicFramePr>
-              <a:graphicFrameLocks xmlns:a="http://schemas.openxmlformats.org/drawingml/2006/main" noChangeAspect="1"/>
-            </wp:cNvGraphicFramePr>
-            <a:graphic xmlns:a="http://schemas.openxmlformats.org/drawingml/2006/main">
-              <a:graphicData uri="http://schemas.openxmlformats.org/drawingml/2006/picture">
-                <pic:pic xmlns:pic="http://schemas.openxmlformats.org/drawingml/2006/picture">
-                  <pic:nvPicPr>
-                    <pic:cNvPr id="0" name="Picture 19"/>
-                    <pic:cNvPicPr>
-                      <a:picLocks noChangeAspect="1" noChangeArrowheads="1"/>
-                    </pic:cNvPicPr>
-                  </pic:nvPicPr>
-                  <pic:blipFill>
-                    <a:blip r:embed="rId62" cstate="print">
-                      <a:extLst>
-                        <a:ext uri="{28A0092B-C50C-407E-A947-70E740481C1C}">
-                          <a14:useLocalDpi xmlns:a14="http://schemas.microsoft.com/office/drawing/2010/main" val="0"/>
-                        </a:ext>
-                      </a:extLst>
-                    </a:blip>
-                    <a:stretch>
-                      <a:fillRect/>
-                    </a:stretch>
-                  </pic:blipFill>
-                  <pic:spPr bwMode="auto">
-                    <a:xfrm>
-                      <a:off x="0" y="0"/>
-                      <a:ext cx="1247775" cy="2495550"/>
                     </a:xfrm>
                     <a:prstGeom prst="rect">
                       <a:avLst/>
@@ -32356,6 +32842,209 @@
       <w:pPr>
         <w:rPr>
           <w:rFonts w:ascii="Segoe UI Semilight" w:hAnsi="Segoe UI Semilight" w:cs="Segoe UI Semilight"/>
+          <w:rtl/>
+        </w:rPr>
+      </w:pPr>
+    </w:p>
+    <w:p>
+      <w:pPr>
+        <w:rPr>
+          <w:rFonts w:ascii="Segoe UI Semilight" w:hAnsi="Segoe UI Semilight" w:cs="Segoe UI Semilight"/>
+          <w:rtl/>
+        </w:rPr>
+      </w:pPr>
+      <w:r>
+        <w:rPr>
+          <w:rFonts w:ascii="Segoe UI Semilight" w:hAnsi="Segoe UI Semilight" w:cs="Segoe UI Semilight" w:hint="cs"/>
+          <w:rtl/>
+        </w:rPr>
+        <w:lastRenderedPageBreak/>
+        <w:t>בנוסף, ניתן לשלוח לעצמכם או לאחד החברים את כל החומר באמצעות אימייל. איך? לחצו על האייקון בפינה הימנית העליונה במסך הלמידה, מלאו בדף שנפתח את כתובת האימייל הרצויה ולחצו "שלח אימייל". לאחר מכן, יפתח מסך דרכו תוכלו לצפות באימייל ולשלוח אותו.</w:t>
+      </w:r>
+    </w:p>
+    <w:p>
+      <w:pPr>
+        <w:rPr>
+          <w:rFonts w:ascii="Segoe UI Semilight" w:hAnsi="Segoe UI Semilight" w:cs="Segoe UI Semilight"/>
+          <w:rtl/>
+        </w:rPr>
+      </w:pPr>
+      <w:r>
+        <w:rPr>
+          <w:rFonts w:ascii="Segoe UI Semilight" w:hAnsi="Segoe UI Semilight" w:cs="Segoe UI Semilight" w:hint="cs"/>
+          <w:noProof/>
+        </w:rPr>
+        <w:drawing>
+          <wp:anchor distT="0" distB="0" distL="114300" distR="114300" simplePos="0" relativeHeight="251844608" behindDoc="0" locked="0" layoutInCell="1" allowOverlap="1">
+            <wp:simplePos x="0" y="0"/>
+            <wp:positionH relativeFrom="column">
+              <wp:posOffset>3000375</wp:posOffset>
+            </wp:positionH>
+            <wp:positionV relativeFrom="paragraph">
+              <wp:posOffset>32385</wp:posOffset>
+            </wp:positionV>
+            <wp:extent cx="1533525" cy="3067685"/>
+            <wp:effectExtent l="19050" t="19050" r="28575" b="18415"/>
+            <wp:wrapSquare wrapText="bothSides"/>
+            <wp:docPr id="160" name="Picture 160"/>
+            <wp:cNvGraphicFramePr>
+              <a:graphicFrameLocks xmlns:a="http://schemas.openxmlformats.org/drawingml/2006/main" noChangeAspect="1"/>
+            </wp:cNvGraphicFramePr>
+            <a:graphic xmlns:a="http://schemas.openxmlformats.org/drawingml/2006/main">
+              <a:graphicData uri="http://schemas.openxmlformats.org/drawingml/2006/picture">
+                <pic:pic xmlns:pic="http://schemas.openxmlformats.org/drawingml/2006/picture">
+                  <pic:nvPicPr>
+                    <pic:cNvPr id="0" name="Picture 2"/>
+                    <pic:cNvPicPr>
+                      <a:picLocks noChangeAspect="1" noChangeArrowheads="1"/>
+                    </pic:cNvPicPr>
+                  </pic:nvPicPr>
+                  <pic:blipFill>
+                    <a:blip r:embed="rId64" cstate="print">
+                      <a:extLst>
+                        <a:ext uri="{28A0092B-C50C-407E-A947-70E740481C1C}">
+                          <a14:useLocalDpi xmlns:a14="http://schemas.microsoft.com/office/drawing/2010/main" val="0"/>
+                        </a:ext>
+                      </a:extLst>
+                    </a:blip>
+                    <a:srcRect/>
+                    <a:stretch>
+                      <a:fillRect/>
+                    </a:stretch>
+                  </pic:blipFill>
+                  <pic:spPr bwMode="auto">
+                    <a:xfrm>
+                      <a:off x="0" y="0"/>
+                      <a:ext cx="1533525" cy="3067685"/>
+                    </a:xfrm>
+                    <a:prstGeom prst="rect">
+                      <a:avLst/>
+                    </a:prstGeom>
+                    <a:noFill/>
+                    <a:ln>
+                      <a:solidFill>
+                        <a:schemeClr val="tx1"/>
+                      </a:solidFill>
+                    </a:ln>
+                  </pic:spPr>
+                </pic:pic>
+              </a:graphicData>
+            </a:graphic>
+            <wp14:sizeRelH relativeFrom="margin">
+              <wp14:pctWidth>0</wp14:pctWidth>
+            </wp14:sizeRelH>
+            <wp14:sizeRelV relativeFrom="margin">
+              <wp14:pctHeight>0</wp14:pctHeight>
+            </wp14:sizeRelV>
+          </wp:anchor>
+        </w:drawing>
+      </w:r>
+      <w:r>
+        <w:rPr>
+          <w:rFonts w:ascii="Segoe UI Semilight" w:hAnsi="Segoe UI Semilight" w:cs="Segoe UI Semilight"/>
+          <w:noProof/>
+        </w:rPr>
+        <w:drawing>
+          <wp:anchor distT="0" distB="0" distL="114300" distR="114300" simplePos="0" relativeHeight="251843584" behindDoc="0" locked="0" layoutInCell="1" allowOverlap="1">
+            <wp:simplePos x="0" y="0"/>
+            <wp:positionH relativeFrom="column">
+              <wp:posOffset>1095375</wp:posOffset>
+            </wp:positionH>
+            <wp:positionV relativeFrom="paragraph">
+              <wp:posOffset>13335</wp:posOffset>
+            </wp:positionV>
+            <wp:extent cx="1533525" cy="3067050"/>
+            <wp:effectExtent l="19050" t="19050" r="28575" b="19050"/>
+            <wp:wrapSquare wrapText="bothSides"/>
+            <wp:docPr id="47" name="Picture 47"/>
+            <wp:cNvGraphicFramePr>
+              <a:graphicFrameLocks xmlns:a="http://schemas.openxmlformats.org/drawingml/2006/main" noChangeAspect="1"/>
+            </wp:cNvGraphicFramePr>
+            <a:graphic xmlns:a="http://schemas.openxmlformats.org/drawingml/2006/main">
+              <a:graphicData uri="http://schemas.openxmlformats.org/drawingml/2006/picture">
+                <pic:pic xmlns:pic="http://schemas.openxmlformats.org/drawingml/2006/picture">
+                  <pic:nvPicPr>
+                    <pic:cNvPr id="0" name="Picture 1"/>
+                    <pic:cNvPicPr>
+                      <a:picLocks noChangeAspect="1" noChangeArrowheads="1"/>
+                    </pic:cNvPicPr>
+                  </pic:nvPicPr>
+                  <pic:blipFill>
+                    <a:blip r:embed="rId65" cstate="print">
+                      <a:extLst>
+                        <a:ext uri="{28A0092B-C50C-407E-A947-70E740481C1C}">
+                          <a14:useLocalDpi xmlns:a14="http://schemas.microsoft.com/office/drawing/2010/main" val="0"/>
+                        </a:ext>
+                      </a:extLst>
+                    </a:blip>
+                    <a:srcRect/>
+                    <a:stretch>
+                      <a:fillRect/>
+                    </a:stretch>
+                  </pic:blipFill>
+                  <pic:spPr bwMode="auto">
+                    <a:xfrm>
+                      <a:off x="0" y="0"/>
+                      <a:ext cx="1533525" cy="3067050"/>
+                    </a:xfrm>
+                    <a:prstGeom prst="rect">
+                      <a:avLst/>
+                    </a:prstGeom>
+                    <a:noFill/>
+                    <a:ln>
+                      <a:solidFill>
+                        <a:schemeClr val="tx1"/>
+                      </a:solidFill>
+                    </a:ln>
+                  </pic:spPr>
+                </pic:pic>
+              </a:graphicData>
+            </a:graphic>
+            <wp14:sizeRelH relativeFrom="margin">
+              <wp14:pctWidth>0</wp14:pctWidth>
+            </wp14:sizeRelH>
+            <wp14:sizeRelV relativeFrom="margin">
+              <wp14:pctHeight>0</wp14:pctHeight>
+            </wp14:sizeRelV>
+          </wp:anchor>
+        </w:drawing>
+      </w:r>
+    </w:p>
+    <w:p>
+      <w:pPr>
+        <w:rPr>
+          <w:rFonts w:ascii="Segoe UI Semilight" w:hAnsi="Segoe UI Semilight" w:cs="Segoe UI Semilight"/>
+          <w:rtl/>
+        </w:rPr>
+      </w:pPr>
+    </w:p>
+    <w:p>
+      <w:pPr>
+        <w:rPr>
+          <w:rFonts w:ascii="Segoe UI Semilight" w:hAnsi="Segoe UI Semilight" w:cs="Segoe UI Semilight"/>
+          <w:rtl/>
+        </w:rPr>
+      </w:pPr>
+    </w:p>
+    <w:p>
+      <w:pPr>
+        <w:rPr>
+          <w:rFonts w:ascii="Segoe UI Semilight" w:hAnsi="Segoe UI Semilight" w:cs="Segoe UI Semilight"/>
+          <w:rtl/>
+        </w:rPr>
+      </w:pPr>
+      <w:r>
+        <w:rPr>
+          <w:rFonts w:ascii="Segoe UI Semilight" w:hAnsi="Segoe UI Semilight" w:cs="Segoe UI Semilight" w:hint="cs"/>
+          <w:rtl/>
+        </w:rPr>
+        <w:t xml:space="preserve">  </w:t>
+      </w:r>
+    </w:p>
+    <w:p>
+      <w:pPr>
+        <w:rPr>
+          <w:rFonts w:ascii="Segoe UI Semilight" w:hAnsi="Segoe UI Semilight" w:cs="Segoe UI Semilight"/>
           <w:b/>
           <w:bCs/>
           <w:sz w:val="24"/>
@@ -32363,16 +33052,99 @@
           <w:rtl/>
         </w:rPr>
       </w:pPr>
-      <w:r>
-        <w:rPr>
-          <w:rFonts w:ascii="Segoe UI Semilight" w:hAnsi="Segoe UI Semilight" w:cs="Segoe UI Semilight" w:hint="cs"/>
+    </w:p>
+    <w:p>
+      <w:pPr>
+        <w:rPr>
+          <w:rFonts w:ascii="Segoe UI Semilight" w:hAnsi="Segoe UI Semilight" w:cs="Segoe UI Semilight"/>
           <w:b/>
           <w:bCs/>
           <w:sz w:val="24"/>
           <w:szCs w:val="24"/>
           <w:rtl/>
         </w:rPr>
-        <w:lastRenderedPageBreak/>
+      </w:pPr>
+    </w:p>
+    <w:p>
+      <w:pPr>
+        <w:rPr>
+          <w:rFonts w:ascii="Segoe UI Semilight" w:hAnsi="Segoe UI Semilight" w:cs="Segoe UI Semilight"/>
+          <w:b/>
+          <w:bCs/>
+          <w:sz w:val="24"/>
+          <w:szCs w:val="24"/>
+          <w:rtl/>
+        </w:rPr>
+      </w:pPr>
+    </w:p>
+    <w:p>
+      <w:pPr>
+        <w:rPr>
+          <w:rFonts w:ascii="Segoe UI Semilight" w:hAnsi="Segoe UI Semilight" w:cs="Segoe UI Semilight"/>
+          <w:b/>
+          <w:bCs/>
+          <w:sz w:val="24"/>
+          <w:szCs w:val="24"/>
+          <w:rtl/>
+        </w:rPr>
+      </w:pPr>
+    </w:p>
+    <w:p>
+      <w:pPr>
+        <w:rPr>
+          <w:rFonts w:ascii="Segoe UI Semilight" w:hAnsi="Segoe UI Semilight" w:cs="Segoe UI Semilight"/>
+          <w:b/>
+          <w:bCs/>
+          <w:sz w:val="24"/>
+          <w:szCs w:val="24"/>
+          <w:rtl/>
+        </w:rPr>
+      </w:pPr>
+    </w:p>
+    <w:p>
+      <w:pPr>
+        <w:rPr>
+          <w:rFonts w:ascii="Segoe UI Semilight" w:hAnsi="Segoe UI Semilight" w:cs="Segoe UI Semilight"/>
+          <w:b/>
+          <w:bCs/>
+          <w:sz w:val="24"/>
+          <w:szCs w:val="24"/>
+          <w:rtl/>
+        </w:rPr>
+      </w:pPr>
+    </w:p>
+    <w:p>
+      <w:pPr>
+        <w:rPr>
+          <w:rFonts w:ascii="Segoe UI Semilight" w:hAnsi="Segoe UI Semilight" w:cs="Segoe UI Semilight"/>
+          <w:b/>
+          <w:bCs/>
+          <w:sz w:val="24"/>
+          <w:szCs w:val="24"/>
+          <w:rtl/>
+        </w:rPr>
+      </w:pPr>
+    </w:p>
+    <w:p>
+      <w:pPr>
+        <w:rPr>
+          <w:rFonts w:ascii="Segoe UI Semilight" w:hAnsi="Segoe UI Semilight" w:cs="Segoe UI Semilight"/>
+          <w:b/>
+          <w:bCs/>
+          <w:sz w:val="24"/>
+          <w:szCs w:val="24"/>
+          <w:rtl/>
+        </w:rPr>
+      </w:pPr>
+      <w:r>
+        <w:rPr>
+          <w:rFonts w:ascii="Segoe UI Semilight" w:hAnsi="Segoe UI Semilight" w:cs="Segoe UI Semilight" w:hint="cs"/>
+          <w:b/>
+          <w:bCs/>
+          <w:sz w:val="24"/>
+          <w:szCs w:val="24"/>
+          <w:rtl/>
+        </w:rPr>
         <w:t>3. חיפוש נושאים וקבצים</w:t>
       </w:r>
     </w:p>
@@ -32435,7 +33207,7 @@
                     </pic:cNvPicPr>
                   </pic:nvPicPr>
                   <pic:blipFill>
-                    <a:blip r:embed="rId64" cstate="print">
+                    <a:blip r:embed="rId66" cstate="print">
                       <a:extLst>
                         <a:ext uri="{28A0092B-C50C-407E-A947-70E740481C1C}">
                           <a14:useLocalDpi xmlns:a14="http://schemas.microsoft.com/office/drawing/2010/main" val="0"/>
@@ -32530,7 +33302,7 @@
                     </pic:cNvPicPr>
                   </pic:nvPicPr>
                   <pic:blipFill>
-                    <a:blip r:embed="rId65" cstate="print">
+                    <a:blip r:embed="rId67" cstate="print">
                       <a:extLst>
                         <a:ext uri="{28A0092B-C50C-407E-A947-70E740481C1C}">
                           <a14:useLocalDpi xmlns:a14="http://schemas.microsoft.com/office/drawing/2010/main" val="0"/>
@@ -32604,7 +33376,7 @@
                     </pic:cNvPicPr>
                   </pic:nvPicPr>
                   <pic:blipFill>
-                    <a:blip r:embed="rId66" cstate="print">
+                    <a:blip r:embed="rId68" cstate="print">
                       <a:extLst>
                         <a:ext uri="{28A0092B-C50C-407E-A947-70E740481C1C}">
                           <a14:useLocalDpi xmlns:a14="http://schemas.microsoft.com/office/drawing/2010/main" val="0"/>
@@ -32715,7 +33487,6 @@
     </w:p>
     <w:p>
       <w:pPr>
-        <w:jc w:val="center"/>
         <w:rPr>
           <w:rFonts w:ascii="Segoe UI Semilight" w:hAnsi="Segoe UI Semilight" w:cs="Segoe UI Semilight"/>
           <w:b/>
@@ -32729,6 +33500,106 @@
     </w:p>
     <w:p>
       <w:pPr>
+        <w:rPr>
+          <w:rFonts w:ascii="Segoe UI Semilight" w:hAnsi="Segoe UI Semilight" w:cs="Segoe UI Semilight"/>
+          <w:b/>
+          <w:bCs/>
+          <w:sz w:val="24"/>
+          <w:szCs w:val="24"/>
+          <w:rtl/>
+        </w:rPr>
+      </w:pPr>
+      <w:r>
+        <w:rPr>
+          <w:rFonts w:ascii="Segoe UI Semilight" w:hAnsi="Segoe UI Semilight" w:cs="Segoe UI Semilight" w:hint="cs"/>
+          <w:b/>
+          <w:bCs/>
+          <w:sz w:val="24"/>
+          <w:szCs w:val="24"/>
+          <w:rtl/>
+        </w:rPr>
+        <w:lastRenderedPageBreak/>
+        <w:t>4. מענה על שאלון תחרותי</w:t>
+      </w:r>
+    </w:p>
+    <w:p>
+      <w:pPr>
+        <w:jc w:val="both"/>
+        <w:rPr>
+          <w:rFonts w:ascii="Segoe UI Semilight" w:hAnsi="Segoe UI Semilight" w:cs="Segoe UI Semilight"/>
+          <w:rtl/>
+        </w:rPr>
+      </w:pPr>
+      <w:r>
+        <w:rPr>
+          <w:rFonts w:ascii="Segoe UI Semilight" w:hAnsi="Segoe UI Semilight" w:cs="Segoe UI Semilight" w:hint="cs"/>
+          <w:rtl/>
+        </w:rPr>
+        <w:t>קודם ראינו כי ניתן לענות על שאלון המתאים לי בדיוק למבחן.... אבל מה אם סתם בא לי לענות על שאלונים</w:t>
+      </w:r>
+      <w:r>
+        <w:rPr>
+          <w:rFonts w:ascii="Segoe UI Semilight" w:hAnsi="Segoe UI Semilight" w:cs="Segoe UI Semilight" w:hint="cs"/>
+          <w:rtl/>
+        </w:rPr>
+        <w:t xml:space="preserve"> וללמוד דברים חדשים</w:t>
+      </w:r>
+      <w:r>
+        <w:rPr>
+          <w:rFonts w:ascii="Segoe UI Semilight" w:hAnsi="Segoe UI Semilight" w:cs="Segoe UI Semilight" w:hint="cs"/>
+          <w:rtl/>
+        </w:rPr>
+        <w:t xml:space="preserve">? בדיוק בשביל זה ישנו הדף הזה </w:t>
+      </w:r>
+      <w:r>
+        <w:rPr>
+          <w:rFonts w:ascii="Segoe UI Semilight" w:hAnsi="Segoe UI Semilight" w:cs="Segoe UI Semilight"/>
+          <w:rtl/>
+        </w:rPr>
+        <w:t>–</w:t>
+      </w:r>
+      <w:r>
+        <w:rPr>
+          <w:rFonts w:ascii="Segoe UI Semilight" w:hAnsi="Segoe UI Semilight" w:cs="Segoe UI Semilight" w:hint="cs"/>
+          <w:rtl/>
+        </w:rPr>
+        <w:t xml:space="preserve"> מענה על שאלונים תחרותיים! כאן, תוכלו לגלול ולחפש ברשימה של שאלונים שונים (שמתעדכנים כל הזמן), להסתכל על כל שאלון ולענות עליו. </w:t>
+      </w:r>
+    </w:p>
+    <w:p>
+      <w:pPr>
+        <w:jc w:val="both"/>
+        <w:rPr>
+          <w:rFonts w:ascii="Segoe UI Semilight" w:hAnsi="Segoe UI Semilight" w:cs="Segoe UI Semilight"/>
+          <w:rtl/>
+        </w:rPr>
+      </w:pPr>
+      <w:r>
+        <w:rPr>
+          <w:rFonts w:ascii="Segoe UI Semilight" w:hAnsi="Segoe UI Semilight" w:cs="Segoe UI Semilight" w:hint="cs"/>
+          <w:rtl/>
+        </w:rPr>
+        <w:t xml:space="preserve">אבל שימו לב! כאן ניתן לענות על השאלון רק פעם אחת, נמדד הזמן שלוקח לכם להגיע לסוף השאלון ובסופו של דבר אתם תדורגו לפי התוצאה שלכם! הרי לא סתם קוראים לזה "שאלון </w:t>
+      </w:r>
+      <w:r>
+        <w:rPr>
+          <w:rFonts w:ascii="Segoe UI Semilight" w:hAnsi="Segoe UI Semilight" w:cs="Segoe UI Semilight" w:hint="cs"/>
+          <w:b/>
+          <w:bCs/>
+          <w:rtl/>
+        </w:rPr>
+        <w:t>תחרותי</w:t>
+      </w:r>
+      <w:r>
+        <w:rPr>
+          <w:rFonts w:ascii="Segoe UI Semilight" w:hAnsi="Segoe UI Semilight" w:cs="Segoe UI Semilight" w:hint="cs"/>
+          <w:rtl/>
+        </w:rPr>
+        <w:t>...".</w:t>
+      </w:r>
+    </w:p>
+    <w:p>
+      <w:pPr>
         <w:jc w:val="center"/>
         <w:rPr>
           <w:rFonts w:ascii="Segoe UI Semilight" w:hAnsi="Segoe UI Semilight" w:cs="Segoe UI Semilight"/>
@@ -32737,82 +33608,6 @@
           <w:sz w:val="32"/>
           <w:szCs w:val="32"/>
           <w:u w:val="single"/>
-          <w:rtl/>
-        </w:rPr>
-      </w:pPr>
-    </w:p>
-    <w:p>
-      <w:pPr>
-        <w:rPr>
-          <w:rFonts w:ascii="Segoe UI Semilight" w:hAnsi="Segoe UI Semilight" w:cs="Segoe UI Semilight"/>
-          <w:b/>
-          <w:bCs/>
-          <w:sz w:val="24"/>
-          <w:szCs w:val="24"/>
-          <w:rtl/>
-        </w:rPr>
-      </w:pPr>
-      <w:r>
-        <w:rPr>
-          <w:rFonts w:ascii="Segoe UI Semilight" w:hAnsi="Segoe UI Semilight" w:cs="Segoe UI Semilight" w:hint="cs"/>
-          <w:b/>
-          <w:bCs/>
-          <w:sz w:val="24"/>
-          <w:szCs w:val="24"/>
-          <w:rtl/>
-        </w:rPr>
-        <w:t>4. מענה על שאלון תחרותי</w:t>
-      </w:r>
-    </w:p>
-    <w:p>
-      <w:pPr>
-        <w:jc w:val="both"/>
-        <w:rPr>
-          <w:rFonts w:ascii="Segoe UI Semilight" w:hAnsi="Segoe UI Semilight" w:cs="Segoe UI Semilight"/>
-          <w:rtl/>
-        </w:rPr>
-      </w:pPr>
-      <w:r>
-        <w:rPr>
-          <w:rFonts w:ascii="Segoe UI Semilight" w:hAnsi="Segoe UI Semilight" w:cs="Segoe UI Semilight" w:hint="cs"/>
-          <w:rtl/>
-        </w:rPr>
-        <w:t>קודם ראינו כי ניתן לענות על שאלון המתאים לי בדיוק למבחן.... אבל מה אם סתם בא לי לענות על שאלונים</w:t>
-      </w:r>
-      <w:r>
-        <w:rPr>
-          <w:rFonts w:ascii="Segoe UI Semilight" w:hAnsi="Segoe UI Semilight" w:cs="Segoe UI Semilight" w:hint="cs"/>
-          <w:rtl/>
-        </w:rPr>
-        <w:t xml:space="preserve"> וללמוד דברים חדשים</w:t>
-      </w:r>
-      <w:r>
-        <w:rPr>
-          <w:rFonts w:ascii="Segoe UI Semilight" w:hAnsi="Segoe UI Semilight" w:cs="Segoe UI Semilight" w:hint="cs"/>
-          <w:rtl/>
-        </w:rPr>
-        <w:t xml:space="preserve">? בדיוק בשביל זה ישנו הדף הזה </w:t>
-      </w:r>
-      <w:r>
-        <w:rPr>
-          <w:rFonts w:ascii="Segoe UI Semilight" w:hAnsi="Segoe UI Semilight" w:cs="Segoe UI Semilight"/>
-          <w:rtl/>
-        </w:rPr>
-        <w:t>–</w:t>
-      </w:r>
-      <w:r>
-        <w:rPr>
-          <w:rFonts w:ascii="Segoe UI Semilight" w:hAnsi="Segoe UI Semilight" w:cs="Segoe UI Semilight" w:hint="cs"/>
-          <w:rtl/>
-        </w:rPr>
-        <w:t xml:space="preserve"> מענה על שאלונים תחרותיים! כאן, תוכלו לגלול ולחפש ברשימה של שאלונים שונים (שמתעדכנים כל הזמן), להסתכל על כל שאלון ולענות עליו. </w:t>
-      </w:r>
-    </w:p>
-    <w:p>
-      <w:pPr>
-        <w:jc w:val="both"/>
-        <w:rPr>
-          <w:rFonts w:ascii="Segoe UI Semilight" w:hAnsi="Segoe UI Semilight" w:cs="Segoe UI Semilight"/>
           <w:rtl/>
         </w:rPr>
       </w:pPr>
@@ -32825,10 +33620,10 @@
           <wp:anchor distT="0" distB="0" distL="114300" distR="114300" simplePos="0" relativeHeight="251728896" behindDoc="0" locked="0" layoutInCell="1" allowOverlap="1">
             <wp:simplePos x="0" y="0"/>
             <wp:positionH relativeFrom="margin">
-              <wp:posOffset>4448175</wp:posOffset>
+              <wp:posOffset>4438650</wp:posOffset>
             </wp:positionH>
             <wp:positionV relativeFrom="margin">
-              <wp:posOffset>6591935</wp:posOffset>
+              <wp:posOffset>1753235</wp:posOffset>
             </wp:positionV>
             <wp:extent cx="1275715" cy="2551430"/>
             <wp:effectExtent l="19050" t="19050" r="19685" b="20320"/>
@@ -32847,7 +33642,7 @@
                     </pic:cNvPicPr>
                   </pic:nvPicPr>
                   <pic:blipFill>
-                    <a:blip r:embed="rId67" cstate="print">
+                    <a:blip r:embed="rId69" cstate="print">
                       <a:extLst>
                         <a:ext uri="{28A0092B-C50C-407E-A947-70E740481C1C}">
                           <a14:useLocalDpi xmlns:a14="http://schemas.microsoft.com/office/drawing/2010/main" val="0"/>
@@ -32888,53 +33683,16 @@
       <w:r>
         <w:rPr>
           <w:rFonts w:ascii="Segoe UI Semilight" w:hAnsi="Segoe UI Semilight" w:cs="Segoe UI Semilight" w:hint="cs"/>
-          <w:rtl/>
-        </w:rPr>
-        <w:t xml:space="preserve">אבל שימו לב! כאן ניתן לענות על השאלון רק פעם אחת, נמדד הזמן שלוקח לכם להגיע לסוף השאלון ובסופו של דבר אתם תדורגו לפי התוצאה שלכם! הרי לא סתם קוראים לזה "שאלון </w:t>
-      </w:r>
-      <w:r>
-        <w:rPr>
-          <w:rFonts w:ascii="Segoe UI Semilight" w:hAnsi="Segoe UI Semilight" w:cs="Segoe UI Semilight" w:hint="cs"/>
-          <w:b/>
-          <w:bCs/>
-          <w:rtl/>
-        </w:rPr>
-        <w:t>תחרותי</w:t>
-      </w:r>
-      <w:r>
-        <w:rPr>
-          <w:rFonts w:ascii="Segoe UI Semilight" w:hAnsi="Segoe UI Semilight" w:cs="Segoe UI Semilight" w:hint="cs"/>
-          <w:rtl/>
-        </w:rPr>
-        <w:t>...".</w:t>
-      </w:r>
-    </w:p>
-    <w:p>
-      <w:pPr>
-        <w:jc w:val="center"/>
-        <w:rPr>
-          <w:rFonts w:ascii="Segoe UI Semilight" w:hAnsi="Segoe UI Semilight" w:cs="Segoe UI Semilight"/>
-          <w:b/>
-          <w:bCs/>
-          <w:sz w:val="32"/>
-          <w:szCs w:val="32"/>
-          <w:u w:val="single"/>
-          <w:rtl/>
-        </w:rPr>
-      </w:pPr>
-      <w:r>
-        <w:rPr>
-          <w:rFonts w:ascii="Segoe UI Semilight" w:hAnsi="Segoe UI Semilight" w:cs="Segoe UI Semilight" w:hint="cs"/>
           <w:noProof/>
         </w:rPr>
         <w:drawing>
           <wp:anchor distT="0" distB="0" distL="114300" distR="114300" simplePos="0" relativeHeight="251727872" behindDoc="0" locked="0" layoutInCell="1" allowOverlap="1">
             <wp:simplePos x="0" y="0"/>
             <wp:positionH relativeFrom="margin">
-              <wp:posOffset>19050</wp:posOffset>
+              <wp:posOffset>9525</wp:posOffset>
             </wp:positionH>
             <wp:positionV relativeFrom="margin">
-              <wp:posOffset>6590665</wp:posOffset>
+              <wp:posOffset>1751965</wp:posOffset>
             </wp:positionV>
             <wp:extent cx="1279525" cy="2562225"/>
             <wp:effectExtent l="19050" t="19050" r="15875" b="28575"/>
@@ -32953,7 +33711,7 @@
                     </pic:cNvPicPr>
                   </pic:nvPicPr>
                   <pic:blipFill>
-                    <a:blip r:embed="rId68" cstate="print">
+                    <a:blip r:embed="rId70" cstate="print">
                       <a:extLst>
                         <a:ext uri="{28A0092B-C50C-407E-A947-70E740481C1C}">
                           <a14:useLocalDpi xmlns:a14="http://schemas.microsoft.com/office/drawing/2010/main" val="0"/>
@@ -33001,10 +33759,10 @@
           <wp:anchor distT="0" distB="0" distL="114300" distR="114300" simplePos="0" relativeHeight="251726848" behindDoc="0" locked="0" layoutInCell="1" allowOverlap="1">
             <wp:simplePos x="0" y="0"/>
             <wp:positionH relativeFrom="margin">
-              <wp:posOffset>2227580</wp:posOffset>
+              <wp:posOffset>2218055</wp:posOffset>
             </wp:positionH>
             <wp:positionV relativeFrom="margin">
-              <wp:posOffset>6591300</wp:posOffset>
+              <wp:posOffset>1752600</wp:posOffset>
             </wp:positionV>
             <wp:extent cx="1276350" cy="2552700"/>
             <wp:effectExtent l="19050" t="19050" r="19050" b="19050"/>
@@ -33023,7 +33781,7 @@
                     </pic:cNvPicPr>
                   </pic:nvPicPr>
                   <pic:blipFill>
-                    <a:blip r:embed="rId69" cstate="print">
+                    <a:blip r:embed="rId71" cstate="print">
                       <a:extLst>
                         <a:ext uri="{28A0092B-C50C-407E-A947-70E740481C1C}">
                           <a14:useLocalDpi xmlns:a14="http://schemas.microsoft.com/office/drawing/2010/main" val="0"/>
@@ -33130,20 +33888,94 @@
           <w:rtl/>
         </w:rPr>
       </w:pPr>
+    </w:p>
+    <w:p>
+      <w:pPr>
+        <w:rPr>
+          <w:rFonts w:ascii="Segoe UI Semilight" w:hAnsi="Segoe UI Semilight" w:cs="Segoe UI Semilight"/>
+          <w:b/>
+          <w:bCs/>
+          <w:sz w:val="24"/>
+          <w:szCs w:val="24"/>
+          <w:rtl/>
+        </w:rPr>
+      </w:pPr>
+    </w:p>
+    <w:p>
+      <w:pPr>
+        <w:rPr>
+          <w:rFonts w:ascii="Segoe UI Semilight" w:hAnsi="Segoe UI Semilight" w:cs="Segoe UI Semilight"/>
+          <w:b/>
+          <w:bCs/>
+          <w:sz w:val="24"/>
+          <w:szCs w:val="24"/>
+          <w:rtl/>
+        </w:rPr>
+      </w:pPr>
+    </w:p>
+    <w:p>
+      <w:pPr>
+        <w:rPr>
+          <w:rFonts w:ascii="Segoe UI Semilight" w:hAnsi="Segoe UI Semilight" w:cs="Segoe UI Semilight"/>
+          <w:b/>
+          <w:bCs/>
+          <w:sz w:val="24"/>
+          <w:szCs w:val="24"/>
+          <w:rtl/>
+        </w:rPr>
+      </w:pPr>
+      <w:r>
+        <w:rPr>
+          <w:rFonts w:ascii="Segoe UI Semilight" w:hAnsi="Segoe UI Semilight" w:cs="Segoe UI Semilight" w:hint="cs"/>
+          <w:b/>
+          <w:bCs/>
+          <w:sz w:val="24"/>
+          <w:szCs w:val="24"/>
+          <w:rtl/>
+        </w:rPr>
+        <w:t>5. העלאת קובץ</w:t>
+      </w:r>
+    </w:p>
+    <w:p>
+      <w:pPr>
+        <w:jc w:val="both"/>
+        <w:rPr>
+          <w:rFonts w:ascii="Segoe UI Semilight" w:hAnsi="Segoe UI Semilight" w:cs="Segoe UI Semilight"/>
+          <w:rtl/>
+        </w:rPr>
+      </w:pPr>
+      <w:r>
+        <w:rPr>
+          <w:rFonts w:ascii="Segoe UI Semilight" w:hAnsi="Segoe UI Semilight" w:cs="Segoe UI Semilight" w:hint="cs"/>
+          <w:rtl/>
+        </w:rPr>
+        <w:t>בנוסף לכל, תוכלו להעלות קבצים משלכם לענן ולצפות בהם מכל מקום שתרצו! כדי להעלות קובץ בחרו אותו, מלאו את כל המידע הנחוץ, בחרו אם תרצו שיהיה פומבי (כולם יוכלו לחפש ולמצוא אותו) והעלו אותו. כזה פשוט!</w:t>
+      </w:r>
+    </w:p>
+    <w:p>
+      <w:pPr>
+        <w:rPr>
+          <w:rFonts w:ascii="Segoe UI Semilight" w:hAnsi="Segoe UI Semilight" w:cs="Segoe UI Semilight"/>
+          <w:b/>
+          <w:bCs/>
+          <w:sz w:val="24"/>
+          <w:szCs w:val="24"/>
+          <w:rtl/>
+        </w:rPr>
+      </w:pPr>
       <w:r>
         <w:rPr>
           <w:rFonts w:ascii="Segoe UI Semilight" w:hAnsi="Segoe UI Semilight" w:cs="Segoe UI Semilight"/>
           <w:noProof/>
         </w:rPr>
-        <w:lastRenderedPageBreak/>
         <w:drawing>
           <wp:anchor distT="0" distB="0" distL="114300" distR="114300" simplePos="0" relativeHeight="251729920" behindDoc="0" locked="0" layoutInCell="1" allowOverlap="1">
             <wp:simplePos x="0" y="0"/>
             <wp:positionH relativeFrom="margin">
-              <wp:posOffset>295275</wp:posOffset>
+              <wp:align>center</wp:align>
             </wp:positionH>
             <wp:positionV relativeFrom="paragraph">
-              <wp:posOffset>635</wp:posOffset>
+              <wp:posOffset>34290</wp:posOffset>
             </wp:positionV>
             <wp:extent cx="1556385" cy="3112770"/>
             <wp:effectExtent l="19050" t="19050" r="24765" b="11430"/>
@@ -33162,7 +33994,7 @@
                     </pic:cNvPicPr>
                   </pic:nvPicPr>
                   <pic:blipFill>
-                    <a:blip r:embed="rId70" cstate="print">
+                    <a:blip r:embed="rId72" cstate="print">
                       <a:extLst>
                         <a:ext uri="{28A0092B-C50C-407E-A947-70E740481C1C}">
                           <a14:useLocalDpi xmlns:a14="http://schemas.microsoft.com/office/drawing/2010/main" val="0"/>
@@ -33200,33 +34032,18 @@
           </wp:anchor>
         </w:drawing>
       </w:r>
-      <w:r>
-        <w:rPr>
-          <w:rFonts w:ascii="Segoe UI Semilight" w:hAnsi="Segoe UI Semilight" w:cs="Segoe UI Semilight" w:hint="cs"/>
+    </w:p>
+    <w:p>
+      <w:pPr>
+        <w:rPr>
+          <w:rFonts w:ascii="Segoe UI Semilight" w:hAnsi="Segoe UI Semilight" w:cs="Segoe UI Semilight"/>
           <w:b/>
           <w:bCs/>
           <w:sz w:val="24"/>
           <w:szCs w:val="24"/>
           <w:rtl/>
         </w:rPr>
-        <w:t>5. העלאת קובץ</w:t>
-      </w:r>
-    </w:p>
-    <w:p>
-      <w:pPr>
-        <w:jc w:val="both"/>
-        <w:rPr>
-          <w:rFonts w:ascii="Segoe UI Semilight" w:hAnsi="Segoe UI Semilight" w:cs="Segoe UI Semilight"/>
-          <w:rtl/>
-        </w:rPr>
-      </w:pPr>
-      <w:r>
-        <w:rPr>
-          <w:rFonts w:ascii="Segoe UI Semilight" w:hAnsi="Segoe UI Semilight" w:cs="Segoe UI Semilight" w:hint="cs"/>
-          <w:rtl/>
-        </w:rPr>
-        <w:t>בנוסף לכל, תוכלו להעלות קבצים משלכם לענן ולצפות בהם מכל מקום שתרצו! כדי להעלות קובץ בחרו אותו, מלאו את כל המידע הנחוץ, בחרו אם תרצו שיהיה פומבי (כולם יוכלו לחפש ולמצוא אותו) והעלו אותו. כזה פשוט!</w:t>
-      </w:r>
+      </w:pPr>
     </w:p>
     <w:p>
       <w:pPr>
@@ -33311,15 +34128,40 @@
           <w:rtl/>
         </w:rPr>
       </w:pPr>
-      <w:r>
-        <w:rPr>
-          <w:rFonts w:ascii="Segoe UI Semilight" w:hAnsi="Segoe UI Semilight" w:cs="Segoe UI Semilight" w:hint="cs"/>
+    </w:p>
+    <w:p>
+      <w:pPr>
+        <w:rPr>
+          <w:rFonts w:ascii="Segoe UI Semilight" w:hAnsi="Segoe UI Semilight" w:cs="Segoe UI Semilight"/>
           <w:b/>
           <w:bCs/>
           <w:sz w:val="24"/>
           <w:szCs w:val="24"/>
           <w:rtl/>
         </w:rPr>
+      </w:pPr>
+    </w:p>
+    <w:p>
+      <w:pPr>
+        <w:rPr>
+          <w:rFonts w:ascii="Segoe UI Semilight" w:hAnsi="Segoe UI Semilight" w:cs="Segoe UI Semilight"/>
+          <w:b/>
+          <w:bCs/>
+          <w:sz w:val="24"/>
+          <w:szCs w:val="24"/>
+          <w:rtl/>
+        </w:rPr>
+      </w:pPr>
+      <w:r>
+        <w:rPr>
+          <w:rFonts w:ascii="Segoe UI Semilight" w:hAnsi="Segoe UI Semilight" w:cs="Segoe UI Semilight" w:hint="cs"/>
+          <w:b/>
+          <w:bCs/>
+          <w:sz w:val="24"/>
+          <w:szCs w:val="24"/>
+          <w:rtl/>
+        </w:rPr>
+        <w:lastRenderedPageBreak/>
         <w:t>6. צפייה בקבצים שלי והורדת קובץ</w:t>
       </w:r>
     </w:p>
@@ -33382,75 +34224,34 @@
           <w:rtl/>
         </w:rPr>
       </w:pPr>
-      <w:r>
-        <w:rPr>
-          <w:rFonts w:ascii="Segoe UI Semilight" w:hAnsi="Segoe UI Semilight" w:cs="Segoe UI Semilight" w:hint="cs"/>
-          <w:noProof/>
-        </w:rPr>
-        <w:drawing>
-          <wp:anchor distT="0" distB="0" distL="114300" distR="114300" simplePos="0" relativeHeight="251731968" behindDoc="0" locked="0" layoutInCell="1" allowOverlap="1">
-            <wp:simplePos x="0" y="0"/>
-            <wp:positionH relativeFrom="margin">
-              <wp:posOffset>3105150</wp:posOffset>
-            </wp:positionH>
-            <wp:positionV relativeFrom="paragraph">
-              <wp:posOffset>13335</wp:posOffset>
-            </wp:positionV>
-            <wp:extent cx="1551305" cy="3102610"/>
-            <wp:effectExtent l="19050" t="19050" r="10795" b="21590"/>
-            <wp:wrapSquare wrapText="bothSides"/>
-            <wp:docPr id="73" name="Picture 73"/>
-            <wp:cNvGraphicFramePr>
-              <a:graphicFrameLocks xmlns:a="http://schemas.openxmlformats.org/drawingml/2006/main" noChangeAspect="1"/>
-            </wp:cNvGraphicFramePr>
-            <a:graphic xmlns:a="http://schemas.openxmlformats.org/drawingml/2006/main">
-              <a:graphicData uri="http://schemas.openxmlformats.org/drawingml/2006/picture">
-                <pic:pic xmlns:pic="http://schemas.openxmlformats.org/drawingml/2006/picture">
-                  <pic:nvPicPr>
-                    <pic:cNvPr id="0" name="Picture 29"/>
-                    <pic:cNvPicPr>
-                      <a:picLocks noChangeAspect="1" noChangeArrowheads="1"/>
-                    </pic:cNvPicPr>
-                  </pic:nvPicPr>
-                  <pic:blipFill>
-                    <a:blip r:embed="rId71" cstate="print">
-                      <a:extLst>
-                        <a:ext uri="{28A0092B-C50C-407E-A947-70E740481C1C}">
-                          <a14:useLocalDpi xmlns:a14="http://schemas.microsoft.com/office/drawing/2010/main" val="0"/>
-                        </a:ext>
-                      </a:extLst>
-                    </a:blip>
-                    <a:stretch>
-                      <a:fillRect/>
-                    </a:stretch>
-                  </pic:blipFill>
-                  <pic:spPr bwMode="auto">
-                    <a:xfrm>
-                      <a:off x="0" y="0"/>
-                      <a:ext cx="1551305" cy="3102610"/>
-                    </a:xfrm>
-                    <a:prstGeom prst="rect">
-                      <a:avLst/>
-                    </a:prstGeom>
-                    <a:noFill/>
-                    <a:ln>
-                      <a:solidFill>
-                        <a:schemeClr val="tx1"/>
-                      </a:solidFill>
-                    </a:ln>
-                  </pic:spPr>
-                </pic:pic>
-              </a:graphicData>
-            </a:graphic>
-            <wp14:sizeRelH relativeFrom="margin">
-              <wp14:pctWidth>0</wp14:pctWidth>
-            </wp14:sizeRelH>
-            <wp14:sizeRelV relativeFrom="margin">
-              <wp14:pctHeight>0</wp14:pctHeight>
-            </wp14:sizeRelV>
-          </wp:anchor>
-        </w:drawing>
-      </w:r>
+    </w:p>
+    <w:p>
+      <w:pPr>
+        <w:jc w:val="center"/>
+        <w:rPr>
+          <w:rFonts w:ascii="Segoe UI Semilight" w:hAnsi="Segoe UI Semilight" w:cs="Segoe UI Semilight"/>
+          <w:b/>
+          <w:bCs/>
+          <w:sz w:val="32"/>
+          <w:szCs w:val="32"/>
+          <w:u w:val="single"/>
+          <w:rtl/>
+        </w:rPr>
+      </w:pPr>
+    </w:p>
+    <w:p>
+      <w:pPr>
+        <w:jc w:val="center"/>
+        <w:rPr>
+          <w:rFonts w:ascii="Segoe UI Semilight" w:hAnsi="Segoe UI Semilight" w:cs="Segoe UI Semilight"/>
+          <w:b/>
+          <w:bCs/>
+          <w:sz w:val="32"/>
+          <w:szCs w:val="32"/>
+          <w:u w:val="single"/>
+          <w:rtl/>
+        </w:rPr>
+      </w:pPr>
       <w:r>
         <w:rPr>
           <w:rFonts w:ascii="Segoe UI Semilight" w:hAnsi="Segoe UI Semilight" w:cs="Segoe UI Semilight"/>
@@ -33460,10 +34261,10 @@
           <wp:anchor distT="0" distB="0" distL="114300" distR="114300" simplePos="0" relativeHeight="251730944" behindDoc="0" locked="0" layoutInCell="1" allowOverlap="1">
             <wp:simplePos x="0" y="0"/>
             <wp:positionH relativeFrom="column">
-              <wp:posOffset>1266825</wp:posOffset>
+              <wp:posOffset>1181100</wp:posOffset>
             </wp:positionH>
             <wp:positionV relativeFrom="paragraph">
-              <wp:posOffset>7620</wp:posOffset>
+              <wp:posOffset>31115</wp:posOffset>
             </wp:positionV>
             <wp:extent cx="1561465" cy="3124200"/>
             <wp:effectExtent l="19050" t="19050" r="19685" b="19050"/>
@@ -33482,7 +34283,7 @@
                     </pic:cNvPicPr>
                   </pic:nvPicPr>
                   <pic:blipFill>
-                    <a:blip r:embed="rId72" cstate="print">
+                    <a:blip r:embed="rId73" cstate="print">
                       <a:extLst>
                         <a:ext uri="{28A0092B-C50C-407E-A947-70E740481C1C}">
                           <a14:useLocalDpi xmlns:a14="http://schemas.microsoft.com/office/drawing/2010/main" val="0"/>
@@ -33521,6 +34322,75 @@
           </wp:anchor>
         </w:drawing>
       </w:r>
+      <w:r>
+        <w:rPr>
+          <w:rFonts w:ascii="Segoe UI Semilight" w:hAnsi="Segoe UI Semilight" w:cs="Segoe UI Semilight" w:hint="cs"/>
+          <w:noProof/>
+        </w:rPr>
+        <w:drawing>
+          <wp:anchor distT="0" distB="0" distL="114300" distR="114300" simplePos="0" relativeHeight="251731968" behindDoc="0" locked="0" layoutInCell="1" allowOverlap="1">
+            <wp:simplePos x="0" y="0"/>
+            <wp:positionH relativeFrom="margin">
+              <wp:posOffset>3019425</wp:posOffset>
+            </wp:positionH>
+            <wp:positionV relativeFrom="paragraph">
+              <wp:posOffset>36830</wp:posOffset>
+            </wp:positionV>
+            <wp:extent cx="1551305" cy="3102610"/>
+            <wp:effectExtent l="19050" t="19050" r="10795" b="21590"/>
+            <wp:wrapSquare wrapText="bothSides"/>
+            <wp:docPr id="73" name="Picture 73"/>
+            <wp:cNvGraphicFramePr>
+              <a:graphicFrameLocks xmlns:a="http://schemas.openxmlformats.org/drawingml/2006/main" noChangeAspect="1"/>
+            </wp:cNvGraphicFramePr>
+            <a:graphic xmlns:a="http://schemas.openxmlformats.org/drawingml/2006/main">
+              <a:graphicData uri="http://schemas.openxmlformats.org/drawingml/2006/picture">
+                <pic:pic xmlns:pic="http://schemas.openxmlformats.org/drawingml/2006/picture">
+                  <pic:nvPicPr>
+                    <pic:cNvPr id="0" name="Picture 29"/>
+                    <pic:cNvPicPr>
+                      <a:picLocks noChangeAspect="1" noChangeArrowheads="1"/>
+                    </pic:cNvPicPr>
+                  </pic:nvPicPr>
+                  <pic:blipFill>
+                    <a:blip r:embed="rId74" cstate="print">
+                      <a:extLst>
+                        <a:ext uri="{28A0092B-C50C-407E-A947-70E740481C1C}">
+                          <a14:useLocalDpi xmlns:a14="http://schemas.microsoft.com/office/drawing/2010/main" val="0"/>
+                        </a:ext>
+                      </a:extLst>
+                    </a:blip>
+                    <a:stretch>
+                      <a:fillRect/>
+                    </a:stretch>
+                  </pic:blipFill>
+                  <pic:spPr bwMode="auto">
+                    <a:xfrm>
+                      <a:off x="0" y="0"/>
+                      <a:ext cx="1551305" cy="3102610"/>
+                    </a:xfrm>
+                    <a:prstGeom prst="rect">
+                      <a:avLst/>
+                    </a:prstGeom>
+                    <a:noFill/>
+                    <a:ln>
+                      <a:solidFill>
+                        <a:schemeClr val="tx1"/>
+                      </a:solidFill>
+                    </a:ln>
+                  </pic:spPr>
+                </pic:pic>
+              </a:graphicData>
+            </a:graphic>
+            <wp14:sizeRelH relativeFrom="margin">
+              <wp14:pctWidth>0</wp14:pctWidth>
+            </wp14:sizeRelH>
+            <wp14:sizeRelV relativeFrom="margin">
+              <wp14:pctHeight>0</wp14:pctHeight>
+            </wp14:sizeRelV>
+          </wp:anchor>
+        </w:drawing>
+      </w:r>
     </w:p>
     <w:p>
       <w:pPr>
@@ -33608,6 +34478,19 @@
     </w:p>
     <w:p>
       <w:pPr>
+        <w:rPr>
+          <w:rFonts w:ascii="Segoe UI Semilight" w:hAnsi="Segoe UI Semilight" w:cs="Segoe UI Semilight"/>
+          <w:b/>
+          <w:bCs/>
+          <w:sz w:val="24"/>
+          <w:szCs w:val="24"/>
+          <w:u w:val="single"/>
+          <w:rtl/>
+        </w:rPr>
+      </w:pPr>
+    </w:p>
+    <w:p>
+      <w:pPr>
         <w:jc w:val="center"/>
         <w:rPr>
           <w:rFonts w:ascii="Segoe UI Semilight" w:hAnsi="Segoe UI Semilight" w:cs="Segoe UI Semilight"/>
@@ -33636,19 +34519,6 @@
     </w:p>
     <w:p>
       <w:pPr>
-        <w:rPr>
-          <w:rFonts w:ascii="Segoe UI Semilight" w:hAnsi="Segoe UI Semilight" w:cs="Segoe UI Semilight"/>
-          <w:b/>
-          <w:bCs/>
-          <w:sz w:val="24"/>
-          <w:szCs w:val="24"/>
-          <w:u w:val="single"/>
-          <w:rtl/>
-        </w:rPr>
-      </w:pPr>
-    </w:p>
-    <w:p>
-      <w:pPr>
         <w:jc w:val="center"/>
         <w:rPr>
           <w:rFonts w:ascii="Segoe UI Semilight" w:hAnsi="Segoe UI Semilight" w:cs="Segoe UI Semilight"/>
@@ -33688,9 +34558,12 @@
           <w:rtl/>
         </w:rPr>
       </w:pPr>
-      <w:r>
-        <w:rPr>
-          <w:rFonts w:ascii="Segoe UI Semilight" w:hAnsi="Segoe UI Semilight" w:cs="Segoe UI Semilight" w:hint="cs"/>
+    </w:p>
+    <w:p>
+      <w:pPr>
+        <w:jc w:val="center"/>
+        <w:rPr>
+          <w:rFonts w:ascii="Segoe UI Semilight" w:hAnsi="Segoe UI Semilight" w:cs="Segoe UI Semilight"/>
           <w:b/>
           <w:bCs/>
           <w:sz w:val="32"/>
@@ -33698,10 +34571,11 @@
           <w:u w:val="single"/>
           <w:rtl/>
         </w:rPr>
-        <w:lastRenderedPageBreak/>
-        <w:t xml:space="preserve">פרק ח' </w:t>
-      </w:r>
-      <w:r>
+      </w:pPr>
+    </w:p>
+    <w:p>
+      <w:pPr>
+        <w:jc w:val="center"/>
         <w:rPr>
           <w:rFonts w:ascii="Segoe UI Semilight" w:hAnsi="Segoe UI Semilight" w:cs="Segoe UI Semilight"/>
           <w:b/>
@@ -33711,11 +34585,13 @@
           <w:u w:val="single"/>
           <w:rtl/>
         </w:rPr>
-        <w:t>–</w:t>
-      </w:r>
-      <w:r>
-        <w:rPr>
-          <w:rFonts w:ascii="Segoe UI Semilight" w:hAnsi="Segoe UI Semilight" w:cs="Segoe UI Semilight" w:hint="cs"/>
+      </w:pPr>
+    </w:p>
+    <w:p>
+      <w:pPr>
+        <w:jc w:val="center"/>
+        <w:rPr>
+          <w:rFonts w:ascii="Segoe UI Semilight" w:hAnsi="Segoe UI Semilight" w:cs="Segoe UI Semilight"/>
           <w:b/>
           <w:bCs/>
           <w:sz w:val="32"/>
@@ -33723,10 +34599,11 @@
           <w:u w:val="single"/>
           <w:rtl/>
         </w:rPr>
-        <w:t xml:space="preserve"> </w:t>
-      </w:r>
-      <w:proofErr w:type="spellStart"/>
-      <w:r>
+      </w:pPr>
+    </w:p>
+    <w:p>
+      <w:pPr>
+        <w:jc w:val="center"/>
         <w:rPr>
           <w:rFonts w:ascii="Segoe UI Semilight" w:hAnsi="Segoe UI Semilight" w:cs="Segoe UI Semilight"/>
           <w:b/>
@@ -33734,13 +34611,15 @@
           <w:sz w:val="32"/>
           <w:szCs w:val="32"/>
           <w:u w:val="single"/>
-        </w:rPr>
-        <w:t>BCademy</w:t>
-      </w:r>
-      <w:proofErr w:type="spellEnd"/>
-      <w:r>
-        <w:rPr>
-          <w:rFonts w:ascii="Segoe UI Semilight" w:hAnsi="Segoe UI Semilight" w:cs="Segoe UI Semilight" w:hint="cs"/>
+          <w:rtl/>
+        </w:rPr>
+      </w:pPr>
+    </w:p>
+    <w:p>
+      <w:pPr>
+        <w:jc w:val="center"/>
+        <w:rPr>
+          <w:rFonts w:ascii="Segoe UI Semilight" w:hAnsi="Segoe UI Semilight" w:cs="Segoe UI Semilight"/>
           <w:b/>
           <w:bCs/>
           <w:sz w:val="32"/>
@@ -33748,9 +34627,11 @@
           <w:u w:val="single"/>
           <w:rtl/>
         </w:rPr>
-        <w:t xml:space="preserve"> </w:t>
-      </w:r>
-      <w:r>
+      </w:pPr>
+    </w:p>
+    <w:p>
+      <w:pPr>
+        <w:jc w:val="center"/>
         <w:rPr>
           <w:rFonts w:ascii="Segoe UI Semilight" w:hAnsi="Segoe UI Semilight" w:cs="Segoe UI Semilight"/>
           <w:b/>
@@ -33760,8 +34641,7 @@
           <w:u w:val="single"/>
           <w:rtl/>
         </w:rPr>
-        <w:t>–</w:t>
-      </w:r>
+      </w:pPr>
       <w:r>
         <w:rPr>
           <w:rFonts w:ascii="Segoe UI Semilight" w:hAnsi="Segoe UI Semilight" w:cs="Segoe UI Semilight" w:hint="cs"/>
@@ -33772,544 +34652,10 @@
           <w:u w:val="single"/>
           <w:rtl/>
         </w:rPr>
-        <w:t xml:space="preserve"> מבט אישי</w:t>
-      </w:r>
-    </w:p>
-    <w:p>
-      <w:pPr>
-        <w:jc w:val="both"/>
-        <w:rPr>
-          <w:rFonts w:ascii="Segoe UI Semilight" w:hAnsi="Segoe UI Semilight" w:cs="Segoe UI Semilight"/>
-          <w:rtl/>
-        </w:rPr>
-      </w:pPr>
-      <w:r>
-        <w:rPr>
-          <w:rFonts w:ascii="Segoe UI Semilight" w:hAnsi="Segoe UI Semilight" w:cs="Segoe UI Semilight" w:hint="cs"/>
-          <w:rtl/>
-        </w:rPr>
-        <w:t xml:space="preserve">פיתוח האפליקציה היה מאתגר מאוד עבורי </w:t>
-      </w:r>
-      <w:r>
-        <w:rPr>
-          <w:rFonts w:ascii="Segoe UI Semilight" w:hAnsi="Segoe UI Semilight" w:cs="Segoe UI Semilight"/>
-          <w:rtl/>
-        </w:rPr>
-        <w:t>–</w:t>
-      </w:r>
-      <w:r>
-        <w:rPr>
-          <w:rFonts w:ascii="Segoe UI Semilight" w:hAnsi="Segoe UI Semilight" w:cs="Segoe UI Semilight" w:hint="cs"/>
-          <w:rtl/>
-        </w:rPr>
-        <w:t xml:space="preserve"> אך מהנה במיוחד. מאז ומתמיד רציתי לדעת לבנות אפליקציות ובאמת לבנות אחת </w:t>
-      </w:r>
-      <w:r>
-        <w:rPr>
-          <w:rFonts w:ascii="Segoe UI Semilight" w:hAnsi="Segoe UI Semilight" w:cs="Segoe UI Semilight"/>
-          <w:rtl/>
-        </w:rPr>
-        <w:t>–</w:t>
-      </w:r>
-      <w:r>
-        <w:rPr>
-          <w:rFonts w:ascii="Segoe UI Semilight" w:hAnsi="Segoe UI Semilight" w:cs="Segoe UI Semilight" w:hint="cs"/>
-          <w:rtl/>
-        </w:rPr>
-        <w:t xml:space="preserve"> וזו פעם ראשונה שבה אני באמת בונה אפליקציה שימושית, מסועפת ומפותחת. </w:t>
-      </w:r>
-      <w:r>
-        <w:rPr>
-          <w:rFonts w:ascii="Segoe UI Semilight" w:hAnsi="Segoe UI Semilight" w:cs="Segoe UI Semilight" w:hint="cs"/>
-          <w:rtl/>
-        </w:rPr>
-        <w:t xml:space="preserve">השקעתי שעות רבות, מחשבה רבה והקרבתי הרבה על מנת לפתח את האפליקציה כך שכל דבר הכי קטן ימצא חן בעיניי. </w:t>
-      </w:r>
-      <w:r>
-        <w:rPr>
-          <w:rFonts w:ascii="Segoe UI Semilight" w:hAnsi="Segoe UI Semilight" w:cs="Segoe UI Semilight" w:hint="cs"/>
-          <w:rtl/>
-        </w:rPr>
-        <w:t>לכן, אני גאה בעבודתי ומאמין כי התוצאה טובה במיוחד.</w:t>
-      </w:r>
-    </w:p>
-    <w:p>
-      <w:pPr>
-        <w:jc w:val="both"/>
-        <w:rPr>
-          <w:rFonts w:ascii="Segoe UI Semilight" w:hAnsi="Segoe UI Semilight" w:cs="Segoe UI Semilight"/>
-          <w:rtl/>
-        </w:rPr>
-      </w:pPr>
-      <w:r>
-        <w:rPr>
-          <w:rFonts w:ascii="Segoe UI Semilight" w:hAnsi="Segoe UI Semilight" w:cs="Segoe UI Semilight" w:hint="cs"/>
-          <w:rtl/>
-        </w:rPr>
-        <w:t xml:space="preserve">כמובן, במהלך הפיתוח נתקלתי בקשיים ואתגרים </w:t>
-      </w:r>
-      <w:r>
-        <w:rPr>
-          <w:rFonts w:ascii="Segoe UI Semilight" w:hAnsi="Segoe UI Semilight" w:cs="Segoe UI Semilight"/>
-          <w:rtl/>
-        </w:rPr>
-        <w:t>–</w:t>
-      </w:r>
-      <w:r>
-        <w:rPr>
-          <w:rFonts w:ascii="Segoe UI Semilight" w:hAnsi="Segoe UI Semilight" w:cs="Segoe UI Semilight" w:hint="cs"/>
-          <w:rtl/>
-        </w:rPr>
-        <w:t xml:space="preserve"> מלבד הבאגים הקטנים והמעצבנים, הייתי צריך ללמוד טכנולוגיות חדשות לגמרי. את </w:t>
-      </w:r>
-      <w:r>
-        <w:rPr>
-          <w:rFonts w:ascii="Segoe UI Semilight" w:hAnsi="Segoe UI Semilight" w:cs="Segoe UI Semilight"/>
-        </w:rPr>
-        <w:t>Flutter</w:t>
-      </w:r>
-      <w:r>
-        <w:rPr>
-          <w:rFonts w:ascii="Segoe UI Semilight" w:hAnsi="Segoe UI Semilight" w:cs="Segoe UI Semilight" w:hint="cs"/>
-          <w:rtl/>
-        </w:rPr>
-        <w:t xml:space="preserve">, כולל שפת התכנות </w:t>
-      </w:r>
-      <w:r>
-        <w:rPr>
-          <w:rFonts w:ascii="Segoe UI Semilight" w:hAnsi="Segoe UI Semilight" w:cs="Segoe UI Semilight"/>
-        </w:rPr>
-        <w:t>Dart</w:t>
-      </w:r>
-      <w:r>
-        <w:rPr>
-          <w:rFonts w:ascii="Segoe UI Semilight" w:hAnsi="Segoe UI Semilight" w:cs="Segoe UI Semilight" w:hint="cs"/>
-          <w:rtl/>
-        </w:rPr>
-        <w:t xml:space="preserve"> לא הכרתי בכלל! כך, מלבד הכתיבה של האפליקציה עצמה, הייתי צריך להתמודד גם עם הלמידה של הטכנולוגיה והסתגלות לשפה החדשה... בנוסף, הייתי צריך להעמיק קצת יותר ב-</w:t>
-      </w:r>
-      <w:r>
-        <w:rPr>
-          <w:rFonts w:ascii="Segoe UI Semilight" w:hAnsi="Segoe UI Semilight" w:cs="Segoe UI Semilight"/>
-        </w:rPr>
-        <w:t>Django</w:t>
-      </w:r>
-      <w:r>
-        <w:rPr>
-          <w:rFonts w:ascii="Segoe UI Semilight" w:hAnsi="Segoe UI Semilight" w:cs="Segoe UI Semilight" w:hint="cs"/>
-          <w:rtl/>
-        </w:rPr>
-        <w:t xml:space="preserve"> על מנת להצליח לבנות את כל מה שרציתי.</w:t>
-      </w:r>
-    </w:p>
-    <w:p>
-      <w:pPr>
-        <w:jc w:val="both"/>
-        <w:rPr>
-          <w:rFonts w:ascii="Segoe UI Semilight" w:hAnsi="Segoe UI Semilight" w:cs="Segoe UI Semilight"/>
-          <w:rtl/>
-        </w:rPr>
-      </w:pPr>
-      <w:r>
-        <w:rPr>
-          <w:rFonts w:ascii="Segoe UI Semilight" w:hAnsi="Segoe UI Semilight" w:cs="Segoe UI Semilight" w:hint="cs"/>
-          <w:rtl/>
-        </w:rPr>
-        <w:t xml:space="preserve">את כל אלה הייתי צריך להספיק בזמן יחסית קצר </w:t>
-      </w:r>
-      <w:r>
-        <w:rPr>
-          <w:rFonts w:ascii="Segoe UI Semilight" w:hAnsi="Segoe UI Semilight" w:cs="Segoe UI Semilight"/>
-          <w:rtl/>
-        </w:rPr>
-        <w:t>–</w:t>
-      </w:r>
-      <w:r>
-        <w:rPr>
-          <w:rFonts w:ascii="Segoe UI Semilight" w:hAnsi="Segoe UI Semilight" w:cs="Segoe UI Semilight" w:hint="cs"/>
-          <w:rtl/>
-        </w:rPr>
-        <w:t xml:space="preserve"> ארבעה חודשים פחות או יותר. למידה של </w:t>
-      </w:r>
-      <w:r>
-        <w:rPr>
-          <w:rFonts w:ascii="Segoe UI Semilight" w:hAnsi="Segoe UI Semilight" w:cs="Segoe UI Semilight"/>
-        </w:rPr>
-        <w:t>Dart</w:t>
-      </w:r>
-      <w:r>
-        <w:rPr>
-          <w:rFonts w:ascii="Segoe UI Semilight" w:hAnsi="Segoe UI Semilight" w:cs="Segoe UI Semilight" w:hint="cs"/>
-          <w:rtl/>
-        </w:rPr>
-        <w:t xml:space="preserve">, </w:t>
-      </w:r>
-      <w:r>
-        <w:rPr>
-          <w:rFonts w:ascii="Segoe UI Semilight" w:hAnsi="Segoe UI Semilight" w:cs="Segoe UI Semilight"/>
-        </w:rPr>
-        <w:t>Flutter</w:t>
-      </w:r>
-      <w:r>
-        <w:rPr>
-          <w:rFonts w:ascii="Segoe UI Semilight" w:hAnsi="Segoe UI Semilight" w:cs="Segoe UI Semilight" w:hint="cs"/>
-          <w:rtl/>
-        </w:rPr>
-        <w:t xml:space="preserve"> ו-</w:t>
-      </w:r>
-      <w:r>
-        <w:rPr>
-          <w:rFonts w:ascii="Segoe UI Semilight" w:hAnsi="Segoe UI Semilight" w:cs="Segoe UI Semilight"/>
-        </w:rPr>
-        <w:t>Django</w:t>
-      </w:r>
-      <w:r>
-        <w:rPr>
-          <w:rFonts w:ascii="Segoe UI Semilight" w:hAnsi="Segoe UI Semilight" w:cs="Segoe UI Semilight" w:hint="cs"/>
-          <w:rtl/>
-        </w:rPr>
-        <w:t>, פיתוח האפליקציה, פיתוח השרת וכתיבת תיק הפרויקט. כל זאת בנוסף לבדיקות שונות של השרת והאפליקציה.</w:t>
-      </w:r>
-    </w:p>
-    <w:p>
-      <w:pPr>
-        <w:jc w:val="both"/>
-        <w:rPr>
-          <w:rFonts w:ascii="Segoe UI Semilight" w:hAnsi="Segoe UI Semilight" w:cs="Segoe UI Semilight"/>
-          <w:rtl/>
-        </w:rPr>
-      </w:pPr>
-      <w:r>
-        <w:rPr>
-          <w:rFonts w:ascii="Segoe UI Semilight" w:hAnsi="Segoe UI Semilight" w:cs="Segoe UI Semilight" w:hint="cs"/>
-          <w:rtl/>
-        </w:rPr>
-        <w:t>ואמנם, למרות הלחץ בזמן (יש הרי עוד דברים להספיק ב-</w:t>
-      </w:r>
-      <w:proofErr w:type="spellStart"/>
-      <w:r>
-        <w:rPr>
-          <w:rFonts w:ascii="Segoe UI Semilight" w:hAnsi="Segoe UI Semilight" w:cs="Segoe UI Semilight" w:hint="cs"/>
-          <w:rtl/>
-        </w:rPr>
-        <w:t>יב</w:t>
-      </w:r>
-      <w:proofErr w:type="spellEnd"/>
-      <w:r>
-        <w:rPr>
-          <w:rFonts w:ascii="Segoe UI Semilight" w:hAnsi="Segoe UI Semilight" w:cs="Segoe UI Semilight" w:hint="cs"/>
-          <w:rtl/>
-        </w:rPr>
-        <w:t xml:space="preserve">'...) </w:t>
-      </w:r>
-      <w:r>
-        <w:rPr>
-          <w:rFonts w:ascii="Segoe UI Semilight" w:hAnsi="Segoe UI Semilight" w:cs="Segoe UI Semilight"/>
-          <w:rtl/>
-        </w:rPr>
-        <w:t>–</w:t>
-      </w:r>
-      <w:r>
-        <w:rPr>
-          <w:rFonts w:ascii="Segoe UI Semilight" w:hAnsi="Segoe UI Semilight" w:cs="Segoe UI Semilight" w:hint="cs"/>
-          <w:rtl/>
-        </w:rPr>
-        <w:t xml:space="preserve"> נהניתי מאוד בכתיבת האפליקציה והפרויקט. כמו שכתבתי קודם לכן </w:t>
-      </w:r>
-      <w:r>
-        <w:rPr>
-          <w:rFonts w:ascii="Segoe UI Semilight" w:hAnsi="Segoe UI Semilight" w:cs="Segoe UI Semilight"/>
-          <w:rtl/>
-        </w:rPr>
-        <w:t>–</w:t>
-      </w:r>
-      <w:r>
-        <w:rPr>
-          <w:rFonts w:ascii="Segoe UI Semilight" w:hAnsi="Segoe UI Semilight" w:cs="Segoe UI Semilight" w:hint="cs"/>
-          <w:rtl/>
-        </w:rPr>
-        <w:t xml:space="preserve"> אני אוהב אתגרים, אוהב להוציא את עצמי </w:t>
-      </w:r>
-      <w:proofErr w:type="spellStart"/>
-      <w:r>
-        <w:rPr>
-          <w:rFonts w:ascii="Segoe UI Semilight" w:hAnsi="Segoe UI Semilight" w:cs="Segoe UI Semilight" w:hint="cs"/>
-          <w:rtl/>
-        </w:rPr>
-        <w:t>מאיזור</w:t>
-      </w:r>
-      <w:proofErr w:type="spellEnd"/>
-      <w:r>
-        <w:rPr>
-          <w:rFonts w:ascii="Segoe UI Semilight" w:hAnsi="Segoe UI Semilight" w:cs="Segoe UI Semilight" w:hint="cs"/>
-          <w:rtl/>
-        </w:rPr>
-        <w:t xml:space="preserve"> הנוחות ולהתנסות בדברים חדשים.</w:t>
-      </w:r>
-      <w:r>
-        <w:rPr>
-          <w:rFonts w:ascii="Segoe UI Semilight" w:hAnsi="Segoe UI Semilight" w:cs="Segoe UI Semilight" w:hint="cs"/>
-          <w:rtl/>
-        </w:rPr>
-        <w:t xml:space="preserve"> הפרויקט וכתיבתו היו מעין רכבת הרים בשבילי </w:t>
-      </w:r>
-      <w:r>
-        <w:rPr>
-          <w:rFonts w:ascii="Segoe UI Semilight" w:hAnsi="Segoe UI Semilight" w:cs="Segoe UI Semilight"/>
-          <w:rtl/>
-        </w:rPr>
-        <w:t>–</w:t>
-      </w:r>
-      <w:r>
-        <w:rPr>
-          <w:rFonts w:ascii="Segoe UI Semilight" w:hAnsi="Segoe UI Semilight" w:cs="Segoe UI Semilight" w:hint="cs"/>
-          <w:rtl/>
-        </w:rPr>
-        <w:t xml:space="preserve"> היו רגעים של עליות והצלחות, תקופות בהן היה לי זמן רב לעבוד והכל רץ חלק. ואמנם, היו גם רגעי שפל, כמו בזמן לחוץ במיוחד או תקופת מבחנים, בהם כמעט ולא היה לי זמן לעבוד. חוסר הזמן והרצון שלי לעבוד על הפרויקט התנגשו אחד בשני פעמים רבות, ולרוב הפרויקט ניצח.</w:t>
-      </w:r>
-    </w:p>
-    <w:p>
-      <w:pPr>
-        <w:jc w:val="both"/>
-        <w:rPr>
-          <w:rFonts w:ascii="Segoe UI Semilight" w:hAnsi="Segoe UI Semilight" w:cs="Segoe UI Semilight"/>
-          <w:rtl/>
-        </w:rPr>
-      </w:pPr>
-      <w:r>
-        <w:rPr>
-          <w:rFonts w:ascii="Segoe UI Semilight" w:hAnsi="Segoe UI Semilight" w:cs="Segoe UI Semilight" w:hint="cs"/>
-          <w:rtl/>
-        </w:rPr>
-        <w:t xml:space="preserve">בנוסף, אני מוכרח להוסיף מספר מילים על </w:t>
-      </w:r>
-      <w:proofErr w:type="spellStart"/>
-      <w:r>
-        <w:rPr>
-          <w:rFonts w:ascii="Segoe UI Semilight" w:hAnsi="Segoe UI Semilight" w:cs="Segoe UI Semilight" w:hint="cs"/>
-          <w:rtl/>
-        </w:rPr>
-        <w:t>המנטור</w:t>
-      </w:r>
-      <w:proofErr w:type="spellEnd"/>
-      <w:r>
-        <w:rPr>
-          <w:rFonts w:ascii="Segoe UI Semilight" w:hAnsi="Segoe UI Semilight" w:cs="Segoe UI Semilight" w:hint="cs"/>
-          <w:rtl/>
-        </w:rPr>
-        <w:t xml:space="preserve"> שלי מחברת </w:t>
-      </w:r>
-      <w:proofErr w:type="spellStart"/>
-      <w:r>
-        <w:rPr>
-          <w:rFonts w:ascii="Segoe UI Semilight" w:hAnsi="Segoe UI Semilight" w:cs="Segoe UI Semilight" w:hint="cs"/>
-          <w:rtl/>
-        </w:rPr>
-        <w:t>פייסבוק</w:t>
-      </w:r>
-      <w:proofErr w:type="spellEnd"/>
-      <w:r>
-        <w:rPr>
-          <w:rFonts w:ascii="Segoe UI Semilight" w:hAnsi="Segoe UI Semilight" w:cs="Segoe UI Semilight" w:hint="cs"/>
-          <w:rtl/>
-        </w:rPr>
-        <w:t xml:space="preserve"> </w:t>
-      </w:r>
-      <w:r>
-        <w:rPr>
-          <w:rFonts w:ascii="Segoe UI Semilight" w:hAnsi="Segoe UI Semilight" w:cs="Segoe UI Semilight"/>
-          <w:rtl/>
-        </w:rPr>
-        <w:t>–</w:t>
-      </w:r>
-      <w:r>
-        <w:rPr>
-          <w:rFonts w:ascii="Segoe UI Semilight" w:hAnsi="Segoe UI Semilight" w:cs="Segoe UI Semilight" w:hint="cs"/>
-          <w:rtl/>
-        </w:rPr>
-        <w:t xml:space="preserve"> רועי </w:t>
-      </w:r>
-      <w:proofErr w:type="spellStart"/>
-      <w:r>
-        <w:rPr>
-          <w:rFonts w:ascii="Segoe UI Semilight" w:hAnsi="Segoe UI Semilight" w:cs="Segoe UI Semilight" w:hint="cs"/>
-          <w:rtl/>
-        </w:rPr>
-        <w:t>יודסין</w:t>
-      </w:r>
-      <w:proofErr w:type="spellEnd"/>
-      <w:r>
-        <w:rPr>
-          <w:rFonts w:ascii="Segoe UI Semilight" w:hAnsi="Segoe UI Semilight" w:cs="Segoe UI Semilight" w:hint="cs"/>
-          <w:rtl/>
-        </w:rPr>
-        <w:t xml:space="preserve">. במהלך החודשים האחרונים הוא ליווה אותי ב-2 פגישות שונות במשרדים של </w:t>
-      </w:r>
-      <w:proofErr w:type="spellStart"/>
-      <w:r>
-        <w:rPr>
-          <w:rFonts w:ascii="Segoe UI Semilight" w:hAnsi="Segoe UI Semilight" w:cs="Segoe UI Semilight" w:hint="cs"/>
-          <w:rtl/>
-        </w:rPr>
-        <w:t>פייסבוק</w:t>
-      </w:r>
-      <w:proofErr w:type="spellEnd"/>
-      <w:r>
-        <w:rPr>
-          <w:rFonts w:ascii="Segoe UI Semilight" w:hAnsi="Segoe UI Semilight" w:cs="Segoe UI Semilight" w:hint="cs"/>
-          <w:rtl/>
-        </w:rPr>
-        <w:t xml:space="preserve"> וסייע לי להתגבר על בעיות שונות שצצו במהלך הפיתוח. המפגשים סייעו לי והנחו אותי לעבר תהליך עבודה נכון בכתיבת פרויקטים גדולים.</w:t>
-      </w:r>
-    </w:p>
-    <w:p>
-      <w:pPr>
-        <w:jc w:val="both"/>
-        <w:rPr>
-          <w:rFonts w:ascii="Segoe UI Semilight" w:hAnsi="Segoe UI Semilight" w:cs="Segoe UI Semilight"/>
-          <w:rtl/>
-        </w:rPr>
-      </w:pPr>
-      <w:r>
-        <w:rPr>
-          <w:rFonts w:ascii="Segoe UI Semilight" w:hAnsi="Segoe UI Semilight" w:cs="Segoe UI Semilight" w:hint="cs"/>
-          <w:rtl/>
-        </w:rPr>
-        <w:t xml:space="preserve">אני בטוח שבהמשך אני אמשיך לפתח את האפליקציה </w:t>
-      </w:r>
-      <w:r>
-        <w:rPr>
-          <w:rFonts w:ascii="Segoe UI Semilight" w:hAnsi="Segoe UI Semilight" w:cs="Segoe UI Semilight"/>
-          <w:rtl/>
-        </w:rPr>
-        <w:t>–</w:t>
-      </w:r>
-      <w:r>
-        <w:rPr>
-          <w:rFonts w:ascii="Segoe UI Semilight" w:hAnsi="Segoe UI Semilight" w:cs="Segoe UI Semilight" w:hint="cs"/>
-          <w:rtl/>
-        </w:rPr>
-        <w:t xml:space="preserve"> אוסיף פיצ'רים נוספים (צ'אט מובנה, רשימות תפוצה של קבצים, שליחת הודעות וכדומה). בנוסף, אני מעוניין להפיץ את האפליקציה ולהעלות אותה לאפ-סטור </w:t>
-      </w:r>
-      <w:proofErr w:type="spellStart"/>
-      <w:r>
-        <w:rPr>
-          <w:rFonts w:ascii="Segoe UI Semilight" w:hAnsi="Segoe UI Semilight" w:cs="Segoe UI Semilight" w:hint="cs"/>
-          <w:rtl/>
-        </w:rPr>
-        <w:t>ולפליי</w:t>
-      </w:r>
-      <w:proofErr w:type="spellEnd"/>
-      <w:r>
-        <w:rPr>
-          <w:rFonts w:ascii="Segoe UI Semilight" w:hAnsi="Segoe UI Semilight" w:cs="Segoe UI Semilight" w:hint="cs"/>
-          <w:rtl/>
-        </w:rPr>
-        <w:t xml:space="preserve">-סטור </w:t>
-      </w:r>
-      <w:r>
-        <w:rPr>
-          <w:rFonts w:ascii="Segoe UI Semilight" w:hAnsi="Segoe UI Semilight" w:cs="Segoe UI Semilight"/>
-          <w:rtl/>
-        </w:rPr>
-        <w:t>–</w:t>
-      </w:r>
-      <w:r>
-        <w:rPr>
-          <w:rFonts w:ascii="Segoe UI Semilight" w:hAnsi="Segoe UI Semilight" w:cs="Segoe UI Semilight" w:hint="cs"/>
-          <w:rtl/>
-        </w:rPr>
-        <w:t xml:space="preserve"> אני באמת מאמין כי האפליקציה אכן יכולה לסייע לרבים להתכונן וללמוד למבחנים, וכן להצליח בהם בצורה טובה, יעילה וכיפית יותר.</w:t>
-      </w:r>
-      <w:r>
-        <w:rPr>
-          <w:rFonts w:ascii="Segoe UI Semilight" w:hAnsi="Segoe UI Semilight" w:cs="Segoe UI Semilight" w:hint="cs"/>
-          <w:rtl/>
-        </w:rPr>
-        <w:t xml:space="preserve"> בנוסף, הגשתי פנייה למשרד החינוך וייתכן ויום אחד אפתח אפליקציה רשמית עבורם שתסייע לרבים ללמוד למבחנים ולהגיע לתוצאות טובות יותר.</w:t>
-      </w:r>
-    </w:p>
-    <w:p>
-      <w:pPr>
-        <w:jc w:val="both"/>
-        <w:rPr>
-          <w:rFonts w:ascii="Segoe UI Semilight" w:hAnsi="Segoe UI Semilight" w:cs="Segoe UI Semilight"/>
-          <w:rtl/>
-        </w:rPr>
-      </w:pPr>
-    </w:p>
-    <w:p>
-      <w:pPr>
-        <w:jc w:val="both"/>
-        <w:rPr>
-          <w:rFonts w:ascii="Segoe UI Semilight" w:hAnsi="Segoe UI Semilight" w:cs="Segoe UI Semilight"/>
-          <w:rtl/>
-        </w:rPr>
-      </w:pPr>
-      <w:r>
-        <w:rPr>
-          <w:rFonts w:ascii="Segoe UI Semilight" w:hAnsi="Segoe UI Semilight" w:cs="Segoe UI Semilight" w:hint="cs"/>
-          <w:rtl/>
-        </w:rPr>
-        <w:t xml:space="preserve">לסיכום, אני מאמין כי האפליקציה והשרת שכתבתי הם ללא פשרות בשום מקום. עד הרגע האחרון שיפצתי, הוספתי, שיניתי והסרתי חלקים שלא אהבתי או אהבתי פחות. הרעיון לאפליקציה היה רעיון שחשבתי עליו כבר משנה שעברה, ואני גאה בעצמי על כך שהבאתי את הרעיון למציאות. אין דבר כיף יותר מלהיות בסוף של הפיתוח, כאשר המוצר עובד ועובד טוב, והנה </w:t>
-      </w:r>
-      <w:r>
-        <w:rPr>
-          <w:rFonts w:ascii="Segoe UI Semilight" w:hAnsi="Segoe UI Semilight" w:cs="Segoe UI Semilight"/>
-          <w:rtl/>
-        </w:rPr>
-        <w:t>–</w:t>
-      </w:r>
-      <w:r>
-        <w:rPr>
-          <w:rFonts w:ascii="Segoe UI Semilight" w:hAnsi="Segoe UI Semilight" w:cs="Segoe UI Semilight" w:hint="cs"/>
-          <w:rtl/>
-        </w:rPr>
-        <w:t xml:space="preserve"> אנחנו כאן! כמובן, יש עוד עבודה ותמיד יש מה לשפר, אך אני חושב שאקח לי הפסקה קצרה אחרי השנה העמוסה הזו </w:t>
-      </w:r>
-      <w:r>
-        <w:rPr>
-          <w:rFonts w:ascii="Segoe UI Semilight" w:hAnsi="Segoe UI Semilight" w:cs="Segoe UI Semilight"/>
-        </w:rPr>
-        <w:t>:)</w:t>
-      </w:r>
-      <w:r>
-        <w:rPr>
-          <w:rFonts w:ascii="Segoe UI Semilight" w:hAnsi="Segoe UI Semilight" w:cs="Segoe UI Semilight" w:hint="cs"/>
-          <w:rtl/>
-        </w:rPr>
-        <w:t>.</w:t>
-      </w:r>
-    </w:p>
-    <w:p>
-      <w:pPr>
-        <w:jc w:val="both"/>
-        <w:rPr>
-          <w:rFonts w:ascii="Segoe UI Semilight" w:hAnsi="Segoe UI Semilight" w:cs="Segoe UI Semilight"/>
-          <w:rtl/>
-        </w:rPr>
-      </w:pPr>
-      <w:r>
-        <w:rPr>
-          <w:rFonts w:ascii="Segoe UI Semilight" w:hAnsi="Segoe UI Semilight" w:cs="Segoe UI Semilight" w:hint="cs"/>
-          <w:rtl/>
-        </w:rPr>
-        <w:t>תודה רבה על הקריאה!</w:t>
-      </w:r>
-    </w:p>
-    <w:p>
-      <w:pPr>
-        <w:rPr>
-          <w:rFonts w:ascii="Segoe UI Semilight" w:hAnsi="Segoe UI Semilight" w:cs="Segoe UI Semilight"/>
-          <w:sz w:val="24"/>
-          <w:szCs w:val="24"/>
-          <w:rtl/>
-        </w:rPr>
-      </w:pPr>
-    </w:p>
-    <w:p>
-      <w:pPr>
-        <w:jc w:val="center"/>
+        <w:lastRenderedPageBreak/>
+        <w:t xml:space="preserve">פרק ח' </w:t>
+      </w:r>
+      <w:r>
         <w:rPr>
           <w:rFonts w:ascii="Segoe UI Semilight" w:hAnsi="Segoe UI Semilight" w:cs="Segoe UI Semilight"/>
           <w:b/>
@@ -34319,7 +34665,8 @@
           <w:u w:val="single"/>
           <w:rtl/>
         </w:rPr>
-      </w:pPr>
+        <w:t>–</w:t>
+      </w:r>
       <w:r>
         <w:rPr>
           <w:rFonts w:ascii="Segoe UI Semilight" w:hAnsi="Segoe UI Semilight" w:cs="Segoe UI Semilight" w:hint="cs"/>
@@ -34330,9 +34677,9 @@
           <w:u w:val="single"/>
           <w:rtl/>
         </w:rPr>
-        <w:lastRenderedPageBreak/>
-        <w:t xml:space="preserve">פרק ט' </w:t>
-      </w:r>
+        <w:t xml:space="preserve"> </w:t>
+      </w:r>
+      <w:proofErr w:type="spellStart"/>
       <w:r>
         <w:rPr>
           <w:rFonts w:ascii="Segoe UI Semilight" w:hAnsi="Segoe UI Semilight" w:cs="Segoe UI Semilight"/>
@@ -34341,10 +34688,10 @@
           <w:sz w:val="32"/>
           <w:szCs w:val="32"/>
           <w:u w:val="single"/>
-          <w:rtl/>
-        </w:rPr>
-        <w:t>–</w:t>
-      </w:r>
+        </w:rPr>
+        <w:t>BCademy</w:t>
+      </w:r>
+      <w:proofErr w:type="spellEnd"/>
       <w:r>
         <w:rPr>
           <w:rFonts w:ascii="Segoe UI Semilight" w:hAnsi="Segoe UI Semilight" w:cs="Segoe UI Semilight" w:hint="cs"/>
@@ -34357,7 +34704,6 @@
         </w:rPr>
         <w:t xml:space="preserve"> </w:t>
       </w:r>
-      <w:proofErr w:type="spellStart"/>
       <w:r>
         <w:rPr>
           <w:rFonts w:ascii="Segoe UI Semilight" w:hAnsi="Segoe UI Semilight" w:cs="Segoe UI Semilight"/>
@@ -34366,10 +34712,10 @@
           <w:sz w:val="32"/>
           <w:szCs w:val="32"/>
           <w:u w:val="single"/>
-        </w:rPr>
-        <w:t>BCademy</w:t>
-      </w:r>
-      <w:proofErr w:type="spellEnd"/>
+          <w:rtl/>
+        </w:rPr>
+        <w:t>–</w:t>
+      </w:r>
       <w:r>
         <w:rPr>
           <w:rFonts w:ascii="Segoe UI Semilight" w:hAnsi="Segoe UI Semilight" w:cs="Segoe UI Semilight" w:hint="cs"/>
@@ -34380,9 +34726,544 @@
           <w:u w:val="single"/>
           <w:rtl/>
         </w:rPr>
+        <w:t xml:space="preserve"> מבט אישי</w:t>
+      </w:r>
+    </w:p>
+    <w:p>
+      <w:pPr>
+        <w:jc w:val="both"/>
+        <w:rPr>
+          <w:rFonts w:ascii="Segoe UI Semilight" w:hAnsi="Segoe UI Semilight" w:cs="Segoe UI Semilight"/>
+          <w:rtl/>
+        </w:rPr>
+      </w:pPr>
+      <w:r>
+        <w:rPr>
+          <w:rFonts w:ascii="Segoe UI Semilight" w:hAnsi="Segoe UI Semilight" w:cs="Segoe UI Semilight" w:hint="cs"/>
+          <w:rtl/>
+        </w:rPr>
+        <w:t xml:space="preserve">פיתוח האפליקציה היה מאתגר מאוד עבורי </w:t>
+      </w:r>
+      <w:r>
+        <w:rPr>
+          <w:rFonts w:ascii="Segoe UI Semilight" w:hAnsi="Segoe UI Semilight" w:cs="Segoe UI Semilight"/>
+          <w:rtl/>
+        </w:rPr>
+        <w:t>–</w:t>
+      </w:r>
+      <w:r>
+        <w:rPr>
+          <w:rFonts w:ascii="Segoe UI Semilight" w:hAnsi="Segoe UI Semilight" w:cs="Segoe UI Semilight" w:hint="cs"/>
+          <w:rtl/>
+        </w:rPr>
+        <w:t xml:space="preserve"> אך מהנה במיוחד. מאז ומתמיד רציתי לדעת לבנות אפליקציות ובאמת לבנות אחת </w:t>
+      </w:r>
+      <w:r>
+        <w:rPr>
+          <w:rFonts w:ascii="Segoe UI Semilight" w:hAnsi="Segoe UI Semilight" w:cs="Segoe UI Semilight"/>
+          <w:rtl/>
+        </w:rPr>
+        <w:t>–</w:t>
+      </w:r>
+      <w:r>
+        <w:rPr>
+          <w:rFonts w:ascii="Segoe UI Semilight" w:hAnsi="Segoe UI Semilight" w:cs="Segoe UI Semilight" w:hint="cs"/>
+          <w:rtl/>
+        </w:rPr>
+        <w:t xml:space="preserve"> וזו פעם ראשונה שבה אני באמת בונה אפליקציה שימושית, מסועפת ומפותחת. </w:t>
+      </w:r>
+      <w:r>
+        <w:rPr>
+          <w:rFonts w:ascii="Segoe UI Semilight" w:hAnsi="Segoe UI Semilight" w:cs="Segoe UI Semilight" w:hint="cs"/>
+          <w:rtl/>
+        </w:rPr>
+        <w:t xml:space="preserve">השקעתי שעות רבות, מחשבה רבה והקרבתי הרבה על מנת לפתח את האפליקציה כך שכל דבר הכי קטן ימצא חן בעיניי. </w:t>
+      </w:r>
+      <w:r>
+        <w:rPr>
+          <w:rFonts w:ascii="Segoe UI Semilight" w:hAnsi="Segoe UI Semilight" w:cs="Segoe UI Semilight" w:hint="cs"/>
+          <w:rtl/>
+        </w:rPr>
+        <w:t>לכן, אני גאה בעבודתי ומאמין כי התוצאה טובה במיוחד.</w:t>
+      </w:r>
+    </w:p>
+    <w:p>
+      <w:pPr>
+        <w:jc w:val="both"/>
+        <w:rPr>
+          <w:rFonts w:ascii="Segoe UI Semilight" w:hAnsi="Segoe UI Semilight" w:cs="Segoe UI Semilight"/>
+          <w:rtl/>
+        </w:rPr>
+      </w:pPr>
+      <w:r>
+        <w:rPr>
+          <w:rFonts w:ascii="Segoe UI Semilight" w:hAnsi="Segoe UI Semilight" w:cs="Segoe UI Semilight" w:hint="cs"/>
+          <w:rtl/>
+        </w:rPr>
+        <w:t xml:space="preserve">כמובן, במהלך הפיתוח נתקלתי בקשיים ואתגרים </w:t>
+      </w:r>
+      <w:r>
+        <w:rPr>
+          <w:rFonts w:ascii="Segoe UI Semilight" w:hAnsi="Segoe UI Semilight" w:cs="Segoe UI Semilight"/>
+          <w:rtl/>
+        </w:rPr>
+        <w:t>–</w:t>
+      </w:r>
+      <w:r>
+        <w:rPr>
+          <w:rFonts w:ascii="Segoe UI Semilight" w:hAnsi="Segoe UI Semilight" w:cs="Segoe UI Semilight" w:hint="cs"/>
+          <w:rtl/>
+        </w:rPr>
+        <w:t xml:space="preserve"> מלבד הבאגים הקטנים והמעצבנים, הייתי צריך ללמוד טכנולוגיות חדשות לגמרי. את </w:t>
+      </w:r>
+      <w:r>
+        <w:rPr>
+          <w:rFonts w:ascii="Segoe UI Semilight" w:hAnsi="Segoe UI Semilight" w:cs="Segoe UI Semilight"/>
+        </w:rPr>
+        <w:t>Flutter</w:t>
+      </w:r>
+      <w:r>
+        <w:rPr>
+          <w:rFonts w:ascii="Segoe UI Semilight" w:hAnsi="Segoe UI Semilight" w:cs="Segoe UI Semilight" w:hint="cs"/>
+          <w:rtl/>
+        </w:rPr>
+        <w:t xml:space="preserve">, כולל שפת התכנות </w:t>
+      </w:r>
+      <w:r>
+        <w:rPr>
+          <w:rFonts w:ascii="Segoe UI Semilight" w:hAnsi="Segoe UI Semilight" w:cs="Segoe UI Semilight"/>
+        </w:rPr>
+        <w:t>Dart</w:t>
+      </w:r>
+      <w:r>
+        <w:rPr>
+          <w:rFonts w:ascii="Segoe UI Semilight" w:hAnsi="Segoe UI Semilight" w:cs="Segoe UI Semilight" w:hint="cs"/>
+          <w:rtl/>
+        </w:rPr>
+        <w:t xml:space="preserve"> לא הכרתי בכלל! כך, מלבד הכתיבה של האפליקציה עצמה, הייתי צריך להתמודד גם עם הלמידה של הטכנולוגיה והסתגלות לשפה החדשה... בנוסף, הייתי צריך להעמיק קצת יותר ב-</w:t>
+      </w:r>
+      <w:r>
+        <w:rPr>
+          <w:rFonts w:ascii="Segoe UI Semilight" w:hAnsi="Segoe UI Semilight" w:cs="Segoe UI Semilight"/>
+        </w:rPr>
+        <w:t>Django</w:t>
+      </w:r>
+      <w:r>
+        <w:rPr>
+          <w:rFonts w:ascii="Segoe UI Semilight" w:hAnsi="Segoe UI Semilight" w:cs="Segoe UI Semilight" w:hint="cs"/>
+          <w:rtl/>
+        </w:rPr>
+        <w:t xml:space="preserve"> על מנת להצליח לבנות את כל מה שרציתי.</w:t>
+      </w:r>
+    </w:p>
+    <w:p>
+      <w:pPr>
+        <w:jc w:val="both"/>
+        <w:rPr>
+          <w:rFonts w:ascii="Segoe UI Semilight" w:hAnsi="Segoe UI Semilight" w:cs="Segoe UI Semilight"/>
+          <w:rtl/>
+        </w:rPr>
+      </w:pPr>
+      <w:r>
+        <w:rPr>
+          <w:rFonts w:ascii="Segoe UI Semilight" w:hAnsi="Segoe UI Semilight" w:cs="Segoe UI Semilight" w:hint="cs"/>
+          <w:rtl/>
+        </w:rPr>
+        <w:t xml:space="preserve">את כל אלה הייתי צריך להספיק בזמן יחסית קצר </w:t>
+      </w:r>
+      <w:r>
+        <w:rPr>
+          <w:rFonts w:ascii="Segoe UI Semilight" w:hAnsi="Segoe UI Semilight" w:cs="Segoe UI Semilight"/>
+          <w:rtl/>
+        </w:rPr>
+        <w:t>–</w:t>
+      </w:r>
+      <w:r>
+        <w:rPr>
+          <w:rFonts w:ascii="Segoe UI Semilight" w:hAnsi="Segoe UI Semilight" w:cs="Segoe UI Semilight" w:hint="cs"/>
+          <w:rtl/>
+        </w:rPr>
+        <w:t xml:space="preserve"> ארבעה חודשים פחות או יותר. למידה של </w:t>
+      </w:r>
+      <w:r>
+        <w:rPr>
+          <w:rFonts w:ascii="Segoe UI Semilight" w:hAnsi="Segoe UI Semilight" w:cs="Segoe UI Semilight"/>
+        </w:rPr>
+        <w:t>Dart</w:t>
+      </w:r>
+      <w:r>
+        <w:rPr>
+          <w:rFonts w:ascii="Segoe UI Semilight" w:hAnsi="Segoe UI Semilight" w:cs="Segoe UI Semilight" w:hint="cs"/>
+          <w:rtl/>
+        </w:rPr>
+        <w:t xml:space="preserve">, </w:t>
+      </w:r>
+      <w:r>
+        <w:rPr>
+          <w:rFonts w:ascii="Segoe UI Semilight" w:hAnsi="Segoe UI Semilight" w:cs="Segoe UI Semilight"/>
+        </w:rPr>
+        <w:t>Flutter</w:t>
+      </w:r>
+      <w:r>
+        <w:rPr>
+          <w:rFonts w:ascii="Segoe UI Semilight" w:hAnsi="Segoe UI Semilight" w:cs="Segoe UI Semilight" w:hint="cs"/>
+          <w:rtl/>
+        </w:rPr>
+        <w:t xml:space="preserve"> ו-</w:t>
+      </w:r>
+      <w:r>
+        <w:rPr>
+          <w:rFonts w:ascii="Segoe UI Semilight" w:hAnsi="Segoe UI Semilight" w:cs="Segoe UI Semilight"/>
+        </w:rPr>
+        <w:t>Django</w:t>
+      </w:r>
+      <w:r>
+        <w:rPr>
+          <w:rFonts w:ascii="Segoe UI Semilight" w:hAnsi="Segoe UI Semilight" w:cs="Segoe UI Semilight" w:hint="cs"/>
+          <w:rtl/>
+        </w:rPr>
+        <w:t>, פיתוח האפליקציה, פיתוח השרת וכתיבת תיק הפרויקט. כל זאת בנוסף לבדיקות שונות של השרת והאפליקציה.</w:t>
+      </w:r>
+    </w:p>
+    <w:p>
+      <w:pPr>
+        <w:jc w:val="both"/>
+        <w:rPr>
+          <w:rFonts w:ascii="Segoe UI Semilight" w:hAnsi="Segoe UI Semilight" w:cs="Segoe UI Semilight"/>
+          <w:rtl/>
+        </w:rPr>
+      </w:pPr>
+      <w:r>
+        <w:rPr>
+          <w:rFonts w:ascii="Segoe UI Semilight" w:hAnsi="Segoe UI Semilight" w:cs="Segoe UI Semilight" w:hint="cs"/>
+          <w:rtl/>
+        </w:rPr>
+        <w:t>ואמנם, למרות הלחץ בזמן (יש הרי עוד דברים להספיק ב-</w:t>
+      </w:r>
+      <w:proofErr w:type="spellStart"/>
+      <w:r>
+        <w:rPr>
+          <w:rFonts w:ascii="Segoe UI Semilight" w:hAnsi="Segoe UI Semilight" w:cs="Segoe UI Semilight" w:hint="cs"/>
+          <w:rtl/>
+        </w:rPr>
+        <w:t>יב</w:t>
+      </w:r>
+      <w:proofErr w:type="spellEnd"/>
+      <w:r>
+        <w:rPr>
+          <w:rFonts w:ascii="Segoe UI Semilight" w:hAnsi="Segoe UI Semilight" w:cs="Segoe UI Semilight" w:hint="cs"/>
+          <w:rtl/>
+        </w:rPr>
+        <w:t xml:space="preserve">'...) </w:t>
+      </w:r>
+      <w:r>
+        <w:rPr>
+          <w:rFonts w:ascii="Segoe UI Semilight" w:hAnsi="Segoe UI Semilight" w:cs="Segoe UI Semilight"/>
+          <w:rtl/>
+        </w:rPr>
+        <w:t>–</w:t>
+      </w:r>
+      <w:r>
+        <w:rPr>
+          <w:rFonts w:ascii="Segoe UI Semilight" w:hAnsi="Segoe UI Semilight" w:cs="Segoe UI Semilight" w:hint="cs"/>
+          <w:rtl/>
+        </w:rPr>
+        <w:t xml:space="preserve"> נהניתי מאוד בכתיבת האפליקציה והפרויקט. כמו שכתבתי קודם לכן </w:t>
+      </w:r>
+      <w:r>
+        <w:rPr>
+          <w:rFonts w:ascii="Segoe UI Semilight" w:hAnsi="Segoe UI Semilight" w:cs="Segoe UI Semilight"/>
+          <w:rtl/>
+        </w:rPr>
+        <w:t>–</w:t>
+      </w:r>
+      <w:r>
+        <w:rPr>
+          <w:rFonts w:ascii="Segoe UI Semilight" w:hAnsi="Segoe UI Semilight" w:cs="Segoe UI Semilight" w:hint="cs"/>
+          <w:rtl/>
+        </w:rPr>
+        <w:t xml:space="preserve"> אני אוהב אתגרים, אוהב להוציא את עצמי </w:t>
+      </w:r>
+      <w:proofErr w:type="spellStart"/>
+      <w:r>
+        <w:rPr>
+          <w:rFonts w:ascii="Segoe UI Semilight" w:hAnsi="Segoe UI Semilight" w:cs="Segoe UI Semilight" w:hint="cs"/>
+          <w:rtl/>
+        </w:rPr>
+        <w:t>מאיזור</w:t>
+      </w:r>
+      <w:proofErr w:type="spellEnd"/>
+      <w:r>
+        <w:rPr>
+          <w:rFonts w:ascii="Segoe UI Semilight" w:hAnsi="Segoe UI Semilight" w:cs="Segoe UI Semilight" w:hint="cs"/>
+          <w:rtl/>
+        </w:rPr>
+        <w:t xml:space="preserve"> הנוחות ולהתנסות בדברים חדשים.</w:t>
+      </w:r>
+      <w:r>
+        <w:rPr>
+          <w:rFonts w:ascii="Segoe UI Semilight" w:hAnsi="Segoe UI Semilight" w:cs="Segoe UI Semilight" w:hint="cs"/>
+          <w:rtl/>
+        </w:rPr>
+        <w:t xml:space="preserve"> הפרויקט וכתיבתו היו מעין רכבת הרים בשבילי </w:t>
+      </w:r>
+      <w:r>
+        <w:rPr>
+          <w:rFonts w:ascii="Segoe UI Semilight" w:hAnsi="Segoe UI Semilight" w:cs="Segoe UI Semilight"/>
+          <w:rtl/>
+        </w:rPr>
+        <w:t>–</w:t>
+      </w:r>
+      <w:r>
+        <w:rPr>
+          <w:rFonts w:ascii="Segoe UI Semilight" w:hAnsi="Segoe UI Semilight" w:cs="Segoe UI Semilight" w:hint="cs"/>
+          <w:rtl/>
+        </w:rPr>
+        <w:t xml:space="preserve"> היו רגעים של עליות והצלחות, תקופות בהן היה לי זמן רב לעבוד והכל רץ חלק. ואמנם, היו גם רגעי שפל, כמו בזמן לחוץ במיוחד או תקופת מבחנים, בהם כמעט ולא היה לי זמן לעבוד. חוסר הזמן והרצון שלי לעבוד על הפרויקט התנגשו אחד בשני פעמים רבות, ולרוב הפרויקט ניצח.</w:t>
+      </w:r>
+    </w:p>
+    <w:p>
+      <w:pPr>
+        <w:jc w:val="both"/>
+        <w:rPr>
+          <w:rFonts w:ascii="Segoe UI Semilight" w:hAnsi="Segoe UI Semilight" w:cs="Segoe UI Semilight"/>
+          <w:rtl/>
+        </w:rPr>
+      </w:pPr>
+      <w:r>
+        <w:rPr>
+          <w:rFonts w:ascii="Segoe UI Semilight" w:hAnsi="Segoe UI Semilight" w:cs="Segoe UI Semilight" w:hint="cs"/>
+          <w:rtl/>
+        </w:rPr>
+        <w:t xml:space="preserve">בנוסף, אני מוכרח להוסיף מספר מילים על </w:t>
+      </w:r>
+      <w:proofErr w:type="spellStart"/>
+      <w:r>
+        <w:rPr>
+          <w:rFonts w:ascii="Segoe UI Semilight" w:hAnsi="Segoe UI Semilight" w:cs="Segoe UI Semilight" w:hint="cs"/>
+          <w:rtl/>
+        </w:rPr>
+        <w:t>המנטור</w:t>
+      </w:r>
+      <w:proofErr w:type="spellEnd"/>
+      <w:r>
+        <w:rPr>
+          <w:rFonts w:ascii="Segoe UI Semilight" w:hAnsi="Segoe UI Semilight" w:cs="Segoe UI Semilight" w:hint="cs"/>
+          <w:rtl/>
+        </w:rPr>
+        <w:t xml:space="preserve"> שלי מחברת </w:t>
+      </w:r>
+      <w:proofErr w:type="spellStart"/>
+      <w:r>
+        <w:rPr>
+          <w:rFonts w:ascii="Segoe UI Semilight" w:hAnsi="Segoe UI Semilight" w:cs="Segoe UI Semilight" w:hint="cs"/>
+          <w:rtl/>
+        </w:rPr>
+        <w:t>פייסבוק</w:t>
+      </w:r>
+      <w:proofErr w:type="spellEnd"/>
+      <w:r>
+        <w:rPr>
+          <w:rFonts w:ascii="Segoe UI Semilight" w:hAnsi="Segoe UI Semilight" w:cs="Segoe UI Semilight" w:hint="cs"/>
+          <w:rtl/>
+        </w:rPr>
         <w:t xml:space="preserve"> </w:t>
       </w:r>
       <w:r>
+        <w:rPr>
+          <w:rFonts w:ascii="Segoe UI Semilight" w:hAnsi="Segoe UI Semilight" w:cs="Segoe UI Semilight"/>
+          <w:rtl/>
+        </w:rPr>
+        <w:t>–</w:t>
+      </w:r>
+      <w:r>
+        <w:rPr>
+          <w:rFonts w:ascii="Segoe UI Semilight" w:hAnsi="Segoe UI Semilight" w:cs="Segoe UI Semilight" w:hint="cs"/>
+          <w:rtl/>
+        </w:rPr>
+        <w:t xml:space="preserve"> רועי </w:t>
+      </w:r>
+      <w:proofErr w:type="spellStart"/>
+      <w:r>
+        <w:rPr>
+          <w:rFonts w:ascii="Segoe UI Semilight" w:hAnsi="Segoe UI Semilight" w:cs="Segoe UI Semilight" w:hint="cs"/>
+          <w:rtl/>
+        </w:rPr>
+        <w:t>יודסין</w:t>
+      </w:r>
+      <w:proofErr w:type="spellEnd"/>
+      <w:r>
+        <w:rPr>
+          <w:rFonts w:ascii="Segoe UI Semilight" w:hAnsi="Segoe UI Semilight" w:cs="Segoe UI Semilight" w:hint="cs"/>
+          <w:rtl/>
+        </w:rPr>
+        <w:t xml:space="preserve">. במהלך החודשים האחרונים הוא ליווה אותי ב-2 פגישות שונות במשרדים של </w:t>
+      </w:r>
+      <w:proofErr w:type="spellStart"/>
+      <w:r>
+        <w:rPr>
+          <w:rFonts w:ascii="Segoe UI Semilight" w:hAnsi="Segoe UI Semilight" w:cs="Segoe UI Semilight" w:hint="cs"/>
+          <w:rtl/>
+        </w:rPr>
+        <w:t>פייסבוק</w:t>
+      </w:r>
+      <w:proofErr w:type="spellEnd"/>
+      <w:r>
+        <w:rPr>
+          <w:rFonts w:ascii="Segoe UI Semilight" w:hAnsi="Segoe UI Semilight" w:cs="Segoe UI Semilight" w:hint="cs"/>
+          <w:rtl/>
+        </w:rPr>
+        <w:t xml:space="preserve"> וסייע לי להתגבר על בעיות שונות שצצו במהלך הפיתוח. המפגשים סייעו לי והנחו אותי לעבר תהליך עבודה נכון בכתיבת פרויקטים גדולים.</w:t>
+      </w:r>
+    </w:p>
+    <w:p>
+      <w:pPr>
+        <w:jc w:val="both"/>
+        <w:rPr>
+          <w:rFonts w:ascii="Segoe UI Semilight" w:hAnsi="Segoe UI Semilight" w:cs="Segoe UI Semilight"/>
+          <w:rtl/>
+        </w:rPr>
+      </w:pPr>
+      <w:r>
+        <w:rPr>
+          <w:rFonts w:ascii="Segoe UI Semilight" w:hAnsi="Segoe UI Semilight" w:cs="Segoe UI Semilight" w:hint="cs"/>
+          <w:rtl/>
+        </w:rPr>
+        <w:t xml:space="preserve">אני בטוח שבהמשך אני אמשיך לפתח את האפליקציה </w:t>
+      </w:r>
+      <w:r>
+        <w:rPr>
+          <w:rFonts w:ascii="Segoe UI Semilight" w:hAnsi="Segoe UI Semilight" w:cs="Segoe UI Semilight"/>
+          <w:rtl/>
+        </w:rPr>
+        <w:t>–</w:t>
+      </w:r>
+      <w:r>
+        <w:rPr>
+          <w:rFonts w:ascii="Segoe UI Semilight" w:hAnsi="Segoe UI Semilight" w:cs="Segoe UI Semilight" w:hint="cs"/>
+          <w:rtl/>
+        </w:rPr>
+        <w:t xml:space="preserve"> אוסיף פיצ'רים נוספים (צ'אט מובנה, רשימות תפוצה של קבצים, שליחת הודעות וכדומה). בנוסף, אני מעוניין להפיץ את האפליקציה ולהעלות אותה לאפ-סטור </w:t>
+      </w:r>
+      <w:proofErr w:type="spellStart"/>
+      <w:r>
+        <w:rPr>
+          <w:rFonts w:ascii="Segoe UI Semilight" w:hAnsi="Segoe UI Semilight" w:cs="Segoe UI Semilight" w:hint="cs"/>
+          <w:rtl/>
+        </w:rPr>
+        <w:t>ולפליי</w:t>
+      </w:r>
+      <w:proofErr w:type="spellEnd"/>
+      <w:r>
+        <w:rPr>
+          <w:rFonts w:ascii="Segoe UI Semilight" w:hAnsi="Segoe UI Semilight" w:cs="Segoe UI Semilight" w:hint="cs"/>
+          <w:rtl/>
+        </w:rPr>
+        <w:t xml:space="preserve">-סטור </w:t>
+      </w:r>
+      <w:r>
+        <w:rPr>
+          <w:rFonts w:ascii="Segoe UI Semilight" w:hAnsi="Segoe UI Semilight" w:cs="Segoe UI Semilight"/>
+          <w:rtl/>
+        </w:rPr>
+        <w:t>–</w:t>
+      </w:r>
+      <w:r>
+        <w:rPr>
+          <w:rFonts w:ascii="Segoe UI Semilight" w:hAnsi="Segoe UI Semilight" w:cs="Segoe UI Semilight" w:hint="cs"/>
+          <w:rtl/>
+        </w:rPr>
+        <w:t xml:space="preserve"> אני באמת מאמין כי האפליקציה אכן יכולה לסייע לרבים להתכונן וללמוד למבחנים, וכן להצליח בהם בצורה טובה, יעילה וכיפית יותר.</w:t>
+      </w:r>
+      <w:r>
+        <w:rPr>
+          <w:rFonts w:ascii="Segoe UI Semilight" w:hAnsi="Segoe UI Semilight" w:cs="Segoe UI Semilight" w:hint="cs"/>
+          <w:rtl/>
+        </w:rPr>
+        <w:t xml:space="preserve"> בנוסף, הגשתי פנייה למשרד החינוך וייתכן ויום אחד אפתח אפליקציה רשמית עבורם שתסייע לרבים ללמוד למבחנים ולהגיע לתוצאות טובות יותר.</w:t>
+      </w:r>
+    </w:p>
+    <w:p>
+      <w:pPr>
+        <w:jc w:val="both"/>
+        <w:rPr>
+          <w:rFonts w:ascii="Segoe UI Semilight" w:hAnsi="Segoe UI Semilight" w:cs="Segoe UI Semilight"/>
+          <w:rtl/>
+        </w:rPr>
+      </w:pPr>
+    </w:p>
+    <w:p>
+      <w:pPr>
+        <w:jc w:val="both"/>
+        <w:rPr>
+          <w:rFonts w:ascii="Segoe UI Semilight" w:hAnsi="Segoe UI Semilight" w:cs="Segoe UI Semilight"/>
+          <w:rtl/>
+        </w:rPr>
+      </w:pPr>
+      <w:r>
+        <w:rPr>
+          <w:rFonts w:ascii="Segoe UI Semilight" w:hAnsi="Segoe UI Semilight" w:cs="Segoe UI Semilight" w:hint="cs"/>
+          <w:rtl/>
+        </w:rPr>
+        <w:t xml:space="preserve">לסיכום, אני מאמין כי האפליקציה והשרת שכתבתי הם ללא פשרות בשום מקום. עד הרגע האחרון שיפצתי, הוספתי, שיניתי והסרתי חלקים שלא אהבתי או אהבתי פחות. הרעיון לאפליקציה היה רעיון שחשבתי עליו כבר משנה שעברה, ואני גאה בעצמי על כך שהבאתי את הרעיון למציאות. אין דבר כיף יותר מלהיות בסוף של הפיתוח, כאשר המוצר עובד ועובד טוב, והנה </w:t>
+      </w:r>
+      <w:r>
+        <w:rPr>
+          <w:rFonts w:ascii="Segoe UI Semilight" w:hAnsi="Segoe UI Semilight" w:cs="Segoe UI Semilight"/>
+          <w:rtl/>
+        </w:rPr>
+        <w:t>–</w:t>
+      </w:r>
+      <w:r>
+        <w:rPr>
+          <w:rFonts w:ascii="Segoe UI Semilight" w:hAnsi="Segoe UI Semilight" w:cs="Segoe UI Semilight" w:hint="cs"/>
+          <w:rtl/>
+        </w:rPr>
+        <w:t xml:space="preserve"> אנחנו כאן! כמובן, יש עוד עבודה ותמיד יש מה לשפר, אך אני חושב שאקח לי הפסקה קצרה אחרי השנה העמוסה הזו </w:t>
+      </w:r>
+      <w:r>
+        <w:rPr>
+          <w:rFonts w:ascii="Segoe UI Semilight" w:hAnsi="Segoe UI Semilight" w:cs="Segoe UI Semilight"/>
+        </w:rPr>
+        <w:t>:)</w:t>
+      </w:r>
+      <w:r>
+        <w:rPr>
+          <w:rFonts w:ascii="Segoe UI Semilight" w:hAnsi="Segoe UI Semilight" w:cs="Segoe UI Semilight" w:hint="cs"/>
+          <w:rtl/>
+        </w:rPr>
+        <w:t>.</w:t>
+      </w:r>
+    </w:p>
+    <w:p>
+      <w:pPr>
+        <w:jc w:val="both"/>
+        <w:rPr>
+          <w:rFonts w:ascii="Segoe UI Semilight" w:hAnsi="Segoe UI Semilight" w:cs="Segoe UI Semilight"/>
+          <w:rtl/>
+        </w:rPr>
+      </w:pPr>
+      <w:r>
+        <w:rPr>
+          <w:rFonts w:ascii="Segoe UI Semilight" w:hAnsi="Segoe UI Semilight" w:cs="Segoe UI Semilight" w:hint="cs"/>
+          <w:rtl/>
+        </w:rPr>
+        <w:t>תודה רבה על הקריאה!</w:t>
+      </w:r>
+    </w:p>
+    <w:p>
+      <w:pPr>
+        <w:rPr>
+          <w:rFonts w:ascii="Segoe UI Semilight" w:hAnsi="Segoe UI Semilight" w:cs="Segoe UI Semilight"/>
+          <w:sz w:val="24"/>
+          <w:szCs w:val="24"/>
+          <w:rtl/>
+        </w:rPr>
+      </w:pPr>
+    </w:p>
+    <w:p>
+      <w:pPr>
+        <w:jc w:val="center"/>
         <w:rPr>
           <w:rFonts w:ascii="Segoe UI Semilight" w:hAnsi="Segoe UI Semilight" w:cs="Segoe UI Semilight"/>
           <w:b/>
@@ -34392,8 +35273,7 @@
           <w:u w:val="single"/>
           <w:rtl/>
         </w:rPr>
-        <w:t>–</w:t>
-      </w:r>
+      </w:pPr>
       <w:r>
         <w:rPr>
           <w:rFonts w:ascii="Segoe UI Semilight" w:hAnsi="Segoe UI Semilight" w:cs="Segoe UI Semilight" w:hint="cs"/>
@@ -34404,6 +35284,80 @@
           <w:u w:val="single"/>
           <w:rtl/>
         </w:rPr>
+        <w:lastRenderedPageBreak/>
+        <w:t xml:space="preserve">פרק ט' </w:t>
+      </w:r>
+      <w:r>
+        <w:rPr>
+          <w:rFonts w:ascii="Segoe UI Semilight" w:hAnsi="Segoe UI Semilight" w:cs="Segoe UI Semilight"/>
+          <w:b/>
+          <w:bCs/>
+          <w:sz w:val="32"/>
+          <w:szCs w:val="32"/>
+          <w:u w:val="single"/>
+          <w:rtl/>
+        </w:rPr>
+        <w:t>–</w:t>
+      </w:r>
+      <w:r>
+        <w:rPr>
+          <w:rFonts w:ascii="Segoe UI Semilight" w:hAnsi="Segoe UI Semilight" w:cs="Segoe UI Semilight" w:hint="cs"/>
+          <w:b/>
+          <w:bCs/>
+          <w:sz w:val="32"/>
+          <w:szCs w:val="32"/>
+          <w:u w:val="single"/>
+          <w:rtl/>
+        </w:rPr>
+        <w:t xml:space="preserve"> </w:t>
+      </w:r>
+      <w:proofErr w:type="spellStart"/>
+      <w:r>
+        <w:rPr>
+          <w:rFonts w:ascii="Segoe UI Semilight" w:hAnsi="Segoe UI Semilight" w:cs="Segoe UI Semilight"/>
+          <w:b/>
+          <w:bCs/>
+          <w:sz w:val="32"/>
+          <w:szCs w:val="32"/>
+          <w:u w:val="single"/>
+        </w:rPr>
+        <w:t>BCademy</w:t>
+      </w:r>
+      <w:proofErr w:type="spellEnd"/>
+      <w:r>
+        <w:rPr>
+          <w:rFonts w:ascii="Segoe UI Semilight" w:hAnsi="Segoe UI Semilight" w:cs="Segoe UI Semilight" w:hint="cs"/>
+          <w:b/>
+          <w:bCs/>
+          <w:sz w:val="32"/>
+          <w:szCs w:val="32"/>
+          <w:u w:val="single"/>
+          <w:rtl/>
+        </w:rPr>
+        <w:t xml:space="preserve"> </w:t>
+      </w:r>
+      <w:r>
+        <w:rPr>
+          <w:rFonts w:ascii="Segoe UI Semilight" w:hAnsi="Segoe UI Semilight" w:cs="Segoe UI Semilight"/>
+          <w:b/>
+          <w:bCs/>
+          <w:sz w:val="32"/>
+          <w:szCs w:val="32"/>
+          <w:u w:val="single"/>
+          <w:rtl/>
+        </w:rPr>
+        <w:t>–</w:t>
+      </w:r>
+      <w:r>
+        <w:rPr>
+          <w:rFonts w:ascii="Segoe UI Semilight" w:hAnsi="Segoe UI Semilight" w:cs="Segoe UI Semilight" w:hint="cs"/>
+          <w:b/>
+          <w:bCs/>
+          <w:sz w:val="32"/>
+          <w:szCs w:val="32"/>
+          <w:u w:val="single"/>
+          <w:rtl/>
+        </w:rPr>
         <w:t xml:space="preserve"> ביבליוגרפיה</w:t>
       </w:r>
     </w:p>
@@ -34511,7 +35465,7 @@
         </w:rPr>
         <w:br/>
       </w:r>
-      <w:hyperlink r:id="rId73" w:history="1">
+      <w:hyperlink r:id="rId75" w:history="1">
         <w:r>
           <w:rPr>
             <w:rStyle w:val="Hyperlink"/>
@@ -34567,7 +35521,7 @@
         </w:rPr>
         <w:br/>
       </w:r>
-      <w:hyperlink r:id="rId74" w:history="1">
+      <w:hyperlink r:id="rId76" w:history="1">
         <w:r>
           <w:rPr>
             <w:rStyle w:val="Hyperlink"/>
@@ -34628,7 +35582,7 @@
         </w:rPr>
         <w:br/>
       </w:r>
-      <w:hyperlink r:id="rId75" w:history="1">
+      <w:hyperlink r:id="rId77" w:history="1">
         <w:r>
           <w:rPr>
             <w:rStyle w:val="Hyperlink"/>
@@ -34684,7 +35638,7 @@
       </w:r>
     </w:p>
     <w:p>
-      <w:hyperlink r:id="rId76" w:history="1">
+      <w:hyperlink r:id="rId78" w:history="1">
         <w:r>
           <w:rPr>
             <w:rStyle w:val="Hyperlink"/>
@@ -34755,7 +35709,7 @@
       </w:r>
     </w:p>
     <w:p>
-      <w:hyperlink r:id="rId77" w:history="1">
+      <w:hyperlink r:id="rId79" w:history="1">
         <w:r>
           <w:rPr>
             <w:rStyle w:val="Hyperlink"/>
@@ -34900,7 +35854,7 @@
           <w:rtl/>
         </w:rPr>
       </w:pPr>
-      <w:hyperlink r:id="rId78" w:history="1">
+      <w:hyperlink r:id="rId80" w:history="1">
         <w:r>
           <w:rPr>
             <w:rStyle w:val="Hyperlink"/>
@@ -34936,7 +35890,7 @@
       </w:r>
     </w:p>
     <w:p>
-      <w:hyperlink r:id="rId79" w:history="1">
+      <w:hyperlink r:id="rId81" w:history="1">
         <w:r>
           <w:rPr>
             <w:rStyle w:val="Hyperlink"/>
@@ -34989,7 +35943,7 @@
         </w:rPr>
         <w:t xml:space="preserve">8. </w:t>
       </w:r>
-      <w:hyperlink r:id="rId80" w:history="1">
+      <w:hyperlink r:id="rId82" w:history="1">
         <w:r>
           <w:rPr>
             <w:rStyle w:val="Hyperlink"/>
@@ -35027,7 +35981,7 @@
         </w:rPr>
         <w:t xml:space="preserve">9. </w:t>
       </w:r>
-      <w:hyperlink r:id="rId81" w:history="1">
+      <w:hyperlink r:id="rId83" w:history="1">
         <w:r>
           <w:rPr>
             <w:rStyle w:val="Hyperlink"/>
@@ -35156,7 +36110,7 @@
       </w:r>
     </w:p>
     <w:sectPr>
-      <w:footerReference w:type="default" r:id="rId82"/>
+      <w:footerReference w:type="default" r:id="rId84"/>
       <w:pgSz w:w="11906" w:h="16838"/>
       <w:pgMar w:top="1440" w:right="1440" w:bottom="1440" w:left="1440" w:header="720" w:footer="720" w:gutter="0"/>
       <w:pgNumType w:start="1"/>

</xml_diff>